<commit_message>
updated doc includes data types and regexp
</commit_message>
<xml_diff>
--- a/Documents/form validation doc.docx
+++ b/Documents/form validation doc.docx
@@ -614,11 +614,12 @@
       <w:tblPr>
         <w:tblStyle w:val="PlainTable1"/>
         <w:tblW w:w="0" w:type="auto"/>
+        <w:tblLayout w:type="fixed"/>
         <w:tblLook w:val="04A0" w:firstRow="1" w:lastRow="0" w:firstColumn="1" w:lastColumn="0" w:noHBand="0" w:noVBand="1"/>
       </w:tblPr>
       <w:tblGrid>
-        <w:gridCol w:w="1838"/>
-        <w:gridCol w:w="2410"/>
+        <w:gridCol w:w="1784"/>
+        <w:gridCol w:w="2464"/>
         <w:gridCol w:w="5102"/>
       </w:tblGrid>
       <w:tr>
@@ -629,7 +630,7 @@
         <w:tc>
           <w:tcPr>
             <w:cnfStyle w:val="001000000000" w:firstRow="0" w:lastRow="0" w:firstColumn="1" w:lastColumn="0" w:oddVBand="0" w:evenVBand="0" w:oddHBand="0" w:evenHBand="0" w:firstRowFirstColumn="0" w:firstRowLastColumn="0" w:lastRowFirstColumn="0" w:lastRowLastColumn="0"/>
-            <w:tcW w:w="1838" w:type="dxa"/>
+            <w:tcW w:w="1784" w:type="dxa"/>
             <w:vAlign w:val="center"/>
           </w:tcPr>
           <w:p>
@@ -653,7 +654,7 @@
         </w:tc>
         <w:tc>
           <w:tcPr>
-            <w:tcW w:w="7512" w:type="dxa"/>
+            <w:tcW w:w="7566" w:type="dxa"/>
             <w:gridSpan w:val="2"/>
             <w:vAlign w:val="center"/>
           </w:tcPr>
@@ -681,7 +682,7 @@
         <w:tc>
           <w:tcPr>
             <w:cnfStyle w:val="001000000000" w:firstRow="0" w:lastRow="0" w:firstColumn="1" w:lastColumn="0" w:oddVBand="0" w:evenVBand="0" w:oddHBand="0" w:evenHBand="0" w:firstRowFirstColumn="0" w:firstRowLastColumn="0" w:lastRowFirstColumn="0" w:lastRowLastColumn="0"/>
-            <w:tcW w:w="1838" w:type="dxa"/>
+            <w:tcW w:w="1784" w:type="dxa"/>
             <w:vAlign w:val="center"/>
           </w:tcPr>
           <w:p>
@@ -705,7 +706,7 @@
         </w:tc>
         <w:tc>
           <w:tcPr>
-            <w:tcW w:w="2410" w:type="dxa"/>
+            <w:tcW w:w="2464" w:type="dxa"/>
           </w:tcPr>
           <w:p>
             <w:pPr>
@@ -713,8 +714,13 @@
               <w:cnfStyle w:val="000000100000" w:firstRow="0" w:lastRow="0" w:firstColumn="0" w:lastColumn="0" w:oddVBand="0" w:evenVBand="0" w:oddHBand="1" w:evenHBand="0" w:firstRowFirstColumn="0" w:firstRowLastColumn="0" w:lastRowFirstColumn="0" w:lastRowLastColumn="0"/>
             </w:pPr>
             <w:r>
-              <w:t>Data Format/RegExp</w:t>
-            </w:r>
+              <w:t>Data Format/</w:t>
+            </w:r>
+            <w:proofErr w:type="spellStart"/>
+            <w:r>
+              <w:t>RegExp</w:t>
+            </w:r>
+            <w:proofErr w:type="spellEnd"/>
           </w:p>
         </w:tc>
         <w:tc>
@@ -745,7 +751,7 @@
         <w:tc>
           <w:tcPr>
             <w:cnfStyle w:val="001000000000" w:firstRow="0" w:lastRow="0" w:firstColumn="1" w:lastColumn="0" w:oddVBand="0" w:evenVBand="0" w:oddHBand="0" w:evenHBand="0" w:firstRowFirstColumn="0" w:firstRowLastColumn="0" w:lastRowFirstColumn="0" w:lastRowLastColumn="0"/>
-            <w:tcW w:w="1838" w:type="dxa"/>
+            <w:tcW w:w="1784" w:type="dxa"/>
             <w:vAlign w:val="center"/>
           </w:tcPr>
           <w:p>
@@ -765,12 +771,155 @@
         </w:tc>
         <w:tc>
           <w:tcPr>
-            <w:tcW w:w="2410" w:type="dxa"/>
-          </w:tcPr>
-          <w:p>
-            <w:pPr>
+            <w:tcW w:w="2464" w:type="dxa"/>
+          </w:tcPr>
+          <w:p>
+            <w:pPr>
+              <w:pStyle w:val="HTMLPreformatted"/>
+              <w:shd w:val="clear" w:color="auto" w:fill="FFFFFF"/>
               <w:cnfStyle w:val="000000000000" w:firstRow="0" w:lastRow="0" w:firstColumn="0" w:lastColumn="0" w:oddVBand="0" w:evenVBand="0" w:oddHBand="0" w:evenHBand="0" w:firstRowFirstColumn="0" w:firstRowLastColumn="0" w:lastRowFirstColumn="0" w:lastRowLastColumn="0"/>
-            </w:pPr>
+              <w:rPr>
+                <w:rFonts w:ascii="Consolas" w:hAnsi="Consolas" w:cs="Consolas"/>
+                <w:color w:val="000000"/>
+              </w:rPr>
+            </w:pPr>
+            <w:r>
+              <w:rPr>
+                <w:rFonts w:ascii="Consolas" w:hAnsi="Consolas" w:cs="Consolas"/>
+                <w:color w:val="4F76AC"/>
+              </w:rPr>
+              <w:t>if</w:t>
+            </w:r>
+            <w:r>
+              <w:rPr>
+                <w:rFonts w:ascii="Consolas" w:hAnsi="Consolas" w:cs="Consolas"/>
+                <w:color w:val="000000"/>
+              </w:rPr>
+              <w:t xml:space="preserve"> </w:t>
+            </w:r>
+            <w:r>
+              <w:rPr>
+                <w:rFonts w:ascii="Consolas" w:hAnsi="Consolas" w:cs="Consolas"/>
+                <w:color w:val="1E7C70"/>
+              </w:rPr>
+              <w:t>(</w:t>
+            </w:r>
+            <w:r>
+              <w:rPr>
+                <w:rFonts w:ascii="Consolas" w:hAnsi="Consolas" w:cs="Consolas"/>
+                <w:color w:val="000000"/>
+              </w:rPr>
+              <w:t xml:space="preserve">type.value </w:t>
+            </w:r>
+            <w:r>
+              <w:rPr>
+                <w:rFonts w:ascii="Consolas" w:hAnsi="Consolas" w:cs="Consolas"/>
+                <w:color w:val="1E7C70"/>
+              </w:rPr>
+              <w:t>==</w:t>
+            </w:r>
+            <w:r>
+              <w:rPr>
+                <w:rFonts w:ascii="Consolas" w:hAnsi="Consolas" w:cs="Consolas"/>
+                <w:color w:val="000000"/>
+              </w:rPr>
+              <w:t xml:space="preserve"> </w:t>
+            </w:r>
+            <w:r>
+              <w:rPr>
+                <w:rFonts w:ascii="Consolas" w:hAnsi="Consolas" w:cs="Consolas"/>
+                <w:color w:val="823125"/>
+              </w:rPr>
+              <w:t>""</w:t>
+            </w:r>
+            <w:r>
+              <w:rPr>
+                <w:rFonts w:ascii="Consolas" w:hAnsi="Consolas" w:cs="Consolas"/>
+                <w:color w:val="1E7C70"/>
+              </w:rPr>
+              <w:t>)</w:t>
+            </w:r>
+          </w:p>
+          <w:p>
+            <w:pPr>
+              <w:pStyle w:val="HTMLPreformatted"/>
+              <w:shd w:val="clear" w:color="auto" w:fill="FFFFFF"/>
+              <w:cnfStyle w:val="000000000000" w:firstRow="0" w:lastRow="0" w:firstColumn="0" w:lastColumn="0" w:oddVBand="0" w:evenVBand="0" w:oddHBand="0" w:evenHBand="0" w:firstRowFirstColumn="0" w:firstRowLastColumn="0" w:lastRowFirstColumn="0" w:lastRowLastColumn="0"/>
+              <w:rPr>
+                <w:rFonts w:ascii="Consolas" w:hAnsi="Consolas" w:cs="Consolas"/>
+                <w:color w:val="1E7C70"/>
+              </w:rPr>
+            </w:pPr>
+            <w:r>
+              <w:rPr>
+                <w:rFonts w:ascii="Consolas" w:hAnsi="Consolas" w:cs="Consolas"/>
+                <w:color w:val="000000"/>
+              </w:rPr>
+              <w:t xml:space="preserve">typeError.style.display </w:t>
+            </w:r>
+            <w:r>
+              <w:rPr>
+                <w:rFonts w:ascii="Consolas" w:hAnsi="Consolas" w:cs="Consolas"/>
+                <w:color w:val="1E7C70"/>
+              </w:rPr>
+              <w:t>=</w:t>
+            </w:r>
+            <w:r>
+              <w:rPr>
+                <w:rFonts w:ascii="Consolas" w:hAnsi="Consolas" w:cs="Consolas"/>
+                <w:color w:val="000000"/>
+              </w:rPr>
+              <w:t xml:space="preserve"> </w:t>
+            </w:r>
+            <w:r>
+              <w:rPr>
+                <w:rFonts w:ascii="Consolas" w:hAnsi="Consolas" w:cs="Consolas"/>
+                <w:color w:val="823125"/>
+              </w:rPr>
+              <w:t>"inline"</w:t>
+            </w:r>
+            <w:r>
+              <w:rPr>
+                <w:rFonts w:ascii="Consolas" w:hAnsi="Consolas" w:cs="Consolas"/>
+                <w:color w:val="1E7C70"/>
+              </w:rPr>
+              <w:t>;</w:t>
+            </w:r>
+            <w:r>
+              <w:rPr>
+                <w:rFonts w:ascii="Consolas" w:hAnsi="Consolas" w:cs="Consolas"/>
+                <w:color w:val="000000"/>
+              </w:rPr>
+              <w:t xml:space="preserve">            </w:t>
+            </w:r>
+            <w:r>
+              <w:rPr>
+                <w:rFonts w:ascii="Consolas" w:hAnsi="Consolas" w:cs="Consolas"/>
+                <w:color w:val="4F76AC"/>
+              </w:rPr>
+              <w:t>return</w:t>
+            </w:r>
+            <w:r>
+              <w:rPr>
+                <w:rFonts w:ascii="Consolas" w:hAnsi="Consolas" w:cs="Consolas"/>
+                <w:color w:val="000000"/>
+              </w:rPr>
+              <w:t xml:space="preserve"> </w:t>
+            </w:r>
+            <w:r>
+              <w:rPr>
+                <w:rFonts w:ascii="Consolas" w:hAnsi="Consolas" w:cs="Consolas"/>
+                <w:color w:val="9B5F9B"/>
+              </w:rPr>
+              <w:t>false</w:t>
+            </w:r>
+            <w:r>
+              <w:rPr>
+                <w:rFonts w:ascii="Consolas" w:hAnsi="Consolas" w:cs="Consolas"/>
+                <w:color w:val="1E7C70"/>
+              </w:rPr>
+              <w:t>;</w:t>
+            </w:r>
           </w:p>
         </w:tc>
         <w:tc>
@@ -801,6 +950,9 @@
             </w:r>
             <w:r>
               <w:t xml:space="preserve"> rental types.</w:t>
+            </w:r>
+            <w:r>
+              <w:t xml:space="preserve"> Returns a warning if neither type has been selected.</w:t>
             </w:r>
           </w:p>
         </w:tc>
@@ -812,7 +964,7 @@
         <w:tc>
           <w:tcPr>
             <w:cnfStyle w:val="001000000000" w:firstRow="0" w:lastRow="0" w:firstColumn="1" w:lastColumn="0" w:oddVBand="0" w:evenVBand="0" w:oddHBand="0" w:evenHBand="0" w:firstRowFirstColumn="0" w:firstRowLastColumn="0" w:lastRowFirstColumn="0" w:lastRowLastColumn="0"/>
-            <w:tcW w:w="1838" w:type="dxa"/>
+            <w:tcW w:w="1784" w:type="dxa"/>
             <w:vAlign w:val="center"/>
           </w:tcPr>
           <w:p>
@@ -832,12 +984,238 @@
         </w:tc>
         <w:tc>
           <w:tcPr>
-            <w:tcW w:w="2410" w:type="dxa"/>
-          </w:tcPr>
-          <w:p>
-            <w:pPr>
+            <w:tcW w:w="2464" w:type="dxa"/>
+            <w:shd w:val="clear" w:color="auto" w:fill="auto"/>
+          </w:tcPr>
+          <w:p>
+            <w:pPr>
+              <w:pStyle w:val="HTMLPreformatted"/>
+              <w:shd w:val="clear" w:color="auto" w:fill="FFFFFF"/>
               <w:cnfStyle w:val="000000100000" w:firstRow="0" w:lastRow="0" w:firstColumn="0" w:lastColumn="0" w:oddVBand="0" w:evenVBand="0" w:oddHBand="1" w:evenHBand="0" w:firstRowFirstColumn="0" w:firstRowLastColumn="0" w:lastRowFirstColumn="0" w:lastRowLastColumn="0"/>
-            </w:pPr>
+              <w:rPr>
+                <w:rFonts w:ascii="Consolas" w:hAnsi="Consolas" w:cs="Consolas"/>
+                <w:color w:val="000000"/>
+              </w:rPr>
+            </w:pPr>
+            <w:r>
+              <w:rPr>
+                <w:rFonts w:ascii="Consolas" w:hAnsi="Consolas" w:cs="Consolas"/>
+                <w:color w:val="4F76AC"/>
+              </w:rPr>
+              <w:t>if</w:t>
+            </w:r>
+            <w:r>
+              <w:rPr>
+                <w:rFonts w:ascii="Consolas" w:hAnsi="Consolas" w:cs="Consolas"/>
+                <w:color w:val="000000"/>
+              </w:rPr>
+              <w:t xml:space="preserve"> </w:t>
+            </w:r>
+            <w:r>
+              <w:rPr>
+                <w:rFonts w:ascii="Consolas" w:hAnsi="Consolas" w:cs="Consolas"/>
+                <w:color w:val="1E7C70"/>
+              </w:rPr>
+              <w:t>(</w:t>
+            </w:r>
+            <w:proofErr w:type="spellStart"/>
+            <w:r>
+              <w:rPr>
+                <w:rFonts w:ascii="Consolas" w:hAnsi="Consolas" w:cs="Consolas"/>
+                <w:color w:val="000000"/>
+              </w:rPr>
+              <w:t>quality.value</w:t>
+            </w:r>
+            <w:proofErr w:type="spellEnd"/>
+            <w:r>
+              <w:rPr>
+                <w:rFonts w:ascii="Consolas" w:hAnsi="Consolas" w:cs="Consolas"/>
+                <w:color w:val="000000"/>
+              </w:rPr>
+              <w:t xml:space="preserve"> </w:t>
+            </w:r>
+            <w:r>
+              <w:rPr>
+                <w:rFonts w:ascii="Consolas" w:hAnsi="Consolas" w:cs="Consolas"/>
+                <w:color w:val="1E7C70"/>
+              </w:rPr>
+              <w:t>==</w:t>
+            </w:r>
+            <w:r>
+              <w:rPr>
+                <w:rFonts w:ascii="Consolas" w:hAnsi="Consolas" w:cs="Consolas"/>
+                <w:color w:val="000000"/>
+              </w:rPr>
+              <w:t xml:space="preserve"> </w:t>
+            </w:r>
+            <w:r>
+              <w:rPr>
+                <w:rFonts w:ascii="Consolas" w:hAnsi="Consolas" w:cs="Consolas"/>
+                <w:color w:val="823125"/>
+              </w:rPr>
+              <w:t>""</w:t>
+            </w:r>
+            <w:r>
+              <w:rPr>
+                <w:rFonts w:ascii="Consolas" w:hAnsi="Consolas" w:cs="Consolas"/>
+                <w:color w:val="1E7C70"/>
+              </w:rPr>
+              <w:t>)</w:t>
+            </w:r>
+            <w:r>
+              <w:rPr>
+                <w:rFonts w:ascii="Consolas" w:hAnsi="Consolas" w:cs="Consolas"/>
+                <w:color w:val="000000"/>
+              </w:rPr>
+              <w:t xml:space="preserve"> </w:t>
+            </w:r>
+            <w:r>
+              <w:rPr>
+                <w:rFonts w:ascii="Consolas" w:hAnsi="Consolas" w:cs="Consolas"/>
+                <w:color w:val="1E7C70"/>
+              </w:rPr>
+              <w:t>{</w:t>
+            </w:r>
+          </w:p>
+          <w:p>
+            <w:pPr>
+              <w:pStyle w:val="HTMLPreformatted"/>
+              <w:shd w:val="clear" w:color="auto" w:fill="FFFFFF"/>
+              <w:cnfStyle w:val="000000100000" w:firstRow="0" w:lastRow="0" w:firstColumn="0" w:lastColumn="0" w:oddVBand="0" w:evenVBand="0" w:oddHBand="1" w:evenHBand="0" w:firstRowFirstColumn="0" w:firstRowLastColumn="0" w:lastRowFirstColumn="0" w:lastRowLastColumn="0"/>
+              <w:rPr>
+                <w:rFonts w:ascii="Consolas" w:hAnsi="Consolas" w:cs="Consolas"/>
+                <w:color w:val="000000"/>
+              </w:rPr>
+            </w:pPr>
+            <w:r>
+              <w:rPr>
+                <w:rFonts w:ascii="Consolas" w:hAnsi="Consolas" w:cs="Consolas"/>
+                <w:color w:val="000000"/>
+              </w:rPr>
+              <w:t xml:space="preserve">      </w:t>
+            </w:r>
+            <w:r>
+              <w:rPr>
+                <w:rFonts w:ascii="Consolas" w:hAnsi="Consolas" w:cs="Consolas"/>
+                <w:color w:val="000000"/>
+              </w:rPr>
+              <w:t xml:space="preserve">             </w:t>
+            </w:r>
+            <w:proofErr w:type="spellStart"/>
+            <w:r>
+              <w:rPr>
+                <w:rFonts w:ascii="Consolas" w:hAnsi="Consolas" w:cs="Consolas"/>
+                <w:color w:val="000000"/>
+              </w:rPr>
+              <w:t>qualityError.style.display</w:t>
+            </w:r>
+            <w:proofErr w:type="spellEnd"/>
+            <w:r>
+              <w:rPr>
+                <w:rFonts w:ascii="Consolas" w:hAnsi="Consolas" w:cs="Consolas"/>
+                <w:color w:val="000000"/>
+              </w:rPr>
+              <w:t xml:space="preserve"> </w:t>
+            </w:r>
+            <w:r>
+              <w:rPr>
+                <w:rFonts w:ascii="Consolas" w:hAnsi="Consolas" w:cs="Consolas"/>
+                <w:color w:val="1E7C70"/>
+              </w:rPr>
+              <w:t>=</w:t>
+            </w:r>
+            <w:r>
+              <w:rPr>
+                <w:rFonts w:ascii="Consolas" w:hAnsi="Consolas" w:cs="Consolas"/>
+                <w:color w:val="000000"/>
+              </w:rPr>
+              <w:t xml:space="preserve"> </w:t>
+            </w:r>
+            <w:r>
+              <w:rPr>
+                <w:rFonts w:ascii="Consolas" w:hAnsi="Consolas" w:cs="Consolas"/>
+                <w:color w:val="823125"/>
+              </w:rPr>
+              <w:t>"inline"</w:t>
+            </w:r>
+            <w:r>
+              <w:rPr>
+                <w:rFonts w:ascii="Consolas" w:hAnsi="Consolas" w:cs="Consolas"/>
+                <w:color w:val="1E7C70"/>
+              </w:rPr>
+              <w:t>;</w:t>
+            </w:r>
+          </w:p>
+          <w:p>
+            <w:pPr>
+              <w:pStyle w:val="HTMLPreformatted"/>
+              <w:shd w:val="clear" w:color="auto" w:fill="FFFFFF"/>
+              <w:cnfStyle w:val="000000100000" w:firstRow="0" w:lastRow="0" w:firstColumn="0" w:lastColumn="0" w:oddVBand="0" w:evenVBand="0" w:oddHBand="1" w:evenHBand="0" w:firstRowFirstColumn="0" w:firstRowLastColumn="0" w:lastRowFirstColumn="0" w:lastRowLastColumn="0"/>
+              <w:rPr>
+                <w:rFonts w:ascii="Consolas" w:hAnsi="Consolas" w:cs="Consolas"/>
+                <w:color w:val="000000"/>
+              </w:rPr>
+            </w:pPr>
+            <w:r>
+              <w:rPr>
+                <w:rFonts w:ascii="Consolas" w:hAnsi="Consolas" w:cs="Consolas"/>
+                <w:color w:val="000000"/>
+              </w:rPr>
+              <w:t xml:space="preserve">                     </w:t>
+            </w:r>
+            <w:r>
+              <w:rPr>
+                <w:rFonts w:ascii="Consolas" w:hAnsi="Consolas" w:cs="Consolas"/>
+                <w:color w:val="4F76AC"/>
+              </w:rPr>
+              <w:t>return</w:t>
+            </w:r>
+            <w:r>
+              <w:rPr>
+                <w:rFonts w:ascii="Consolas" w:hAnsi="Consolas" w:cs="Consolas"/>
+                <w:color w:val="000000"/>
+              </w:rPr>
+              <w:t xml:space="preserve"> </w:t>
+            </w:r>
+            <w:r>
+              <w:rPr>
+                <w:rFonts w:ascii="Consolas" w:hAnsi="Consolas" w:cs="Consolas"/>
+                <w:color w:val="9B5F9B"/>
+              </w:rPr>
+              <w:t>false</w:t>
+            </w:r>
+            <w:r>
+              <w:rPr>
+                <w:rFonts w:ascii="Consolas" w:hAnsi="Consolas" w:cs="Consolas"/>
+                <w:color w:val="1E7C70"/>
+              </w:rPr>
+              <w:t>;</w:t>
+            </w:r>
+          </w:p>
+          <w:p>
+            <w:pPr>
+              <w:pStyle w:val="HTMLPreformatted"/>
+              <w:shd w:val="clear" w:color="auto" w:fill="FFFFFF"/>
+              <w:cnfStyle w:val="000000100000" w:firstRow="0" w:lastRow="0" w:firstColumn="0" w:lastColumn="0" w:oddVBand="0" w:evenVBand="0" w:oddHBand="1" w:evenHBand="0" w:firstRowFirstColumn="0" w:firstRowLastColumn="0" w:lastRowFirstColumn="0" w:lastRowLastColumn="0"/>
+              <w:rPr>
+                <w:rFonts w:ascii="Consolas" w:hAnsi="Consolas" w:cs="Consolas"/>
+                <w:color w:val="000000"/>
+              </w:rPr>
+            </w:pPr>
+            <w:r>
+              <w:rPr>
+                <w:rFonts w:ascii="Consolas" w:hAnsi="Consolas" w:cs="Consolas"/>
+                <w:color w:val="000000"/>
+              </w:rPr>
+              <w:t xml:space="preserve">                 </w:t>
+            </w:r>
+            <w:r>
+              <w:rPr>
+                <w:rFonts w:ascii="Consolas" w:hAnsi="Consolas" w:cs="Consolas"/>
+                <w:color w:val="1E7C70"/>
+              </w:rPr>
+              <w:t>}</w:t>
+            </w:r>
           </w:p>
         </w:tc>
         <w:tc>
@@ -876,7 +1254,7 @@
         <w:tc>
           <w:tcPr>
             <w:cnfStyle w:val="001000000000" w:firstRow="0" w:lastRow="0" w:firstColumn="1" w:lastColumn="0" w:oddVBand="0" w:evenVBand="0" w:oddHBand="0" w:evenHBand="0" w:firstRowFirstColumn="0" w:firstRowLastColumn="0" w:lastRowFirstColumn="0" w:lastRowLastColumn="0"/>
-            <w:tcW w:w="1838" w:type="dxa"/>
+            <w:tcW w:w="1784" w:type="dxa"/>
             <w:vAlign w:val="center"/>
           </w:tcPr>
           <w:p>
@@ -896,12 +1274,93 @@
         </w:tc>
         <w:tc>
           <w:tcPr>
-            <w:tcW w:w="2410" w:type="dxa"/>
-          </w:tcPr>
-          <w:p>
-            <w:pPr>
+            <w:tcW w:w="2464" w:type="dxa"/>
+          </w:tcPr>
+          <w:p>
+            <w:pPr>
+              <w:shd w:val="clear" w:color="auto" w:fill="FFFFFF"/>
+              <w:tabs>
+                <w:tab w:val="left" w:pos="916"/>
+                <w:tab w:val="left" w:pos="1832"/>
+                <w:tab w:val="left" w:pos="2748"/>
+                <w:tab w:val="left" w:pos="3664"/>
+                <w:tab w:val="left" w:pos="4580"/>
+                <w:tab w:val="left" w:pos="5496"/>
+                <w:tab w:val="left" w:pos="6412"/>
+                <w:tab w:val="left" w:pos="7328"/>
+                <w:tab w:val="left" w:pos="8244"/>
+                <w:tab w:val="left" w:pos="9160"/>
+                <w:tab w:val="left" w:pos="10076"/>
+                <w:tab w:val="left" w:pos="10992"/>
+                <w:tab w:val="left" w:pos="11908"/>
+                <w:tab w:val="left" w:pos="12824"/>
+                <w:tab w:val="left" w:pos="13740"/>
+                <w:tab w:val="left" w:pos="14656"/>
+              </w:tabs>
               <w:cnfStyle w:val="000000000000" w:firstRow="0" w:lastRow="0" w:firstColumn="0" w:lastColumn="0" w:oddVBand="0" w:evenVBand="0" w:oddHBand="0" w:evenHBand="0" w:firstRowFirstColumn="0" w:firstRowLastColumn="0" w:lastRowFirstColumn="0" w:lastRowLastColumn="0"/>
-            </w:pPr>
+              <w:rPr>
+                <w:rFonts w:ascii="Consolas" w:eastAsia="Times New Roman" w:hAnsi="Consolas" w:cs="Consolas"/>
+                <w:color w:val="1E7C70"/>
+                <w:sz w:val="20"/>
+                <w:szCs w:val="20"/>
+              </w:rPr>
+            </w:pPr>
+            <w:proofErr w:type="spellStart"/>
+            <w:r>
+              <w:rPr>
+                <w:rFonts w:ascii="Consolas" w:eastAsia="Times New Roman" w:hAnsi="Consolas" w:cs="Consolas"/>
+                <w:color w:val="4F76AC"/>
+                <w:sz w:val="20"/>
+                <w:szCs w:val="20"/>
+              </w:rPr>
+              <w:t>var</w:t>
+            </w:r>
+            <w:proofErr w:type="spellEnd"/>
+            <w:r>
+              <w:rPr>
+                <w:rFonts w:ascii="Consolas" w:eastAsia="Times New Roman" w:hAnsi="Consolas" w:cs="Consolas"/>
+                <w:color w:val="000000"/>
+                <w:sz w:val="20"/>
+                <w:szCs w:val="20"/>
+              </w:rPr>
+              <w:t xml:space="preserve"> lengthRegex </w:t>
+            </w:r>
+            <w:r>
+              <w:rPr>
+                <w:rFonts w:ascii="Consolas" w:eastAsia="Times New Roman" w:hAnsi="Consolas" w:cs="Consolas"/>
+                <w:color w:val="1E7C70"/>
+                <w:sz w:val="20"/>
+                <w:szCs w:val="20"/>
+              </w:rPr>
+              <w:t>=</w:t>
+            </w:r>
+            <w:r>
+              <w:rPr>
+                <w:rFonts w:ascii="Consolas" w:eastAsia="Times New Roman" w:hAnsi="Consolas" w:cs="Consolas"/>
+                <w:color w:val="000000"/>
+                <w:sz w:val="20"/>
+                <w:szCs w:val="20"/>
+              </w:rPr>
+              <w:t xml:space="preserve"> </w:t>
+            </w:r>
+            <w:r>
+              <w:rPr>
+                <w:rFonts w:ascii="Consolas" w:eastAsia="Times New Roman" w:hAnsi="Consolas" w:cs="Consolas"/>
+                <w:color w:val="9B5F9B"/>
+                <w:sz w:val="20"/>
+                <w:szCs w:val="20"/>
+              </w:rPr>
+              <w:t>/[0-9]{3}/</w:t>
+            </w:r>
+            <w:r>
+              <w:rPr>
+                <w:rFonts w:ascii="Consolas" w:eastAsia="Times New Roman" w:hAnsi="Consolas" w:cs="Consolas"/>
+                <w:color w:val="1E7C70"/>
+                <w:sz w:val="20"/>
+                <w:szCs w:val="20"/>
+              </w:rPr>
+              <w:t>;</w:t>
+            </w:r>
           </w:p>
         </w:tc>
         <w:tc>
@@ -913,7 +1372,21 @@
               <w:cnfStyle w:val="000000000000" w:firstRow="0" w:lastRow="0" w:firstColumn="0" w:lastColumn="0" w:oddVBand="0" w:evenVBand="0" w:oddHBand="0" w:evenHBand="0" w:firstRowFirstColumn="0" w:firstRowLastColumn="0" w:lastRowFirstColumn="0" w:lastRowLastColumn="0"/>
             </w:pPr>
             <w:r>
-              <w:t>Checks if user has entered a valid number, representing ski/snowboard length (in cm). Valid lengths are between 128cm and 189cm.</w:t>
+              <w:t>Checks if user has entered a valid number, representing ski/snowboard length (in</w:t>
+            </w:r>
+            <w:r>
+              <w:t xml:space="preserve"> cm). </w:t>
+            </w:r>
+            <w:r>
+              <w:t>Will return a warning if the number entered is larger than three digits. (0 – 999)</w:t>
+            </w:r>
+          </w:p>
+          <w:p>
+            <w:pPr>
+              <w:cnfStyle w:val="000000000000" w:firstRow="0" w:lastRow="0" w:firstColumn="0" w:lastColumn="0" w:oddVBand="0" w:evenVBand="0" w:oddHBand="0" w:evenHBand="0" w:firstRowFirstColumn="0" w:firstRowLastColumn="0" w:lastRowFirstColumn="0" w:lastRowLastColumn="0"/>
+            </w:pPr>
+            <w:r>
+              <w:t>Will return a warning if nothing is entered in the field.</w:t>
             </w:r>
           </w:p>
         </w:tc>
@@ -925,7 +1398,7 @@
         <w:tc>
           <w:tcPr>
             <w:cnfStyle w:val="001000000000" w:firstRow="0" w:lastRow="0" w:firstColumn="1" w:lastColumn="0" w:oddVBand="0" w:evenVBand="0" w:oddHBand="0" w:evenHBand="0" w:firstRowFirstColumn="0" w:firstRowLastColumn="0" w:lastRowFirstColumn="0" w:lastRowLastColumn="0"/>
-            <w:tcW w:w="1838" w:type="dxa"/>
+            <w:tcW w:w="1784" w:type="dxa"/>
             <w:vAlign w:val="center"/>
           </w:tcPr>
           <w:p>
@@ -945,11 +1418,235 @@
         </w:tc>
         <w:tc>
           <w:tcPr>
-            <w:tcW w:w="2410" w:type="dxa"/>
-          </w:tcPr>
-          <w:p>
-            <w:pPr>
+            <w:tcW w:w="2464" w:type="dxa"/>
+          </w:tcPr>
+          <w:p>
+            <w:pPr>
+              <w:pStyle w:val="HTMLPreformatted"/>
+              <w:shd w:val="clear" w:color="auto" w:fill="FFFFFF"/>
               <w:cnfStyle w:val="000000100000" w:firstRow="0" w:lastRow="0" w:firstColumn="0" w:lastColumn="0" w:oddVBand="0" w:evenVBand="0" w:oddHBand="1" w:evenHBand="0" w:firstRowFirstColumn="0" w:firstRowLastColumn="0" w:lastRowFirstColumn="0" w:lastRowLastColumn="0"/>
+              <w:rPr>
+                <w:rFonts w:ascii="Consolas" w:hAnsi="Consolas" w:cs="Consolas"/>
+                <w:color w:val="000000"/>
+              </w:rPr>
+            </w:pPr>
+            <w:r>
+              <w:rPr>
+                <w:rFonts w:ascii="Consolas" w:hAnsi="Consolas" w:cs="Consolas"/>
+                <w:color w:val="4F76AC"/>
+              </w:rPr>
+              <w:t>if</w:t>
+            </w:r>
+            <w:r>
+              <w:rPr>
+                <w:rFonts w:ascii="Consolas" w:hAnsi="Consolas" w:cs="Consolas"/>
+                <w:color w:val="000000"/>
+              </w:rPr>
+              <w:t xml:space="preserve"> </w:t>
+            </w:r>
+            <w:r>
+              <w:rPr>
+                <w:rFonts w:ascii="Consolas" w:hAnsi="Consolas" w:cs="Consolas"/>
+                <w:color w:val="1E7C70"/>
+              </w:rPr>
+              <w:t>(</w:t>
+            </w:r>
+            <w:proofErr w:type="spellStart"/>
+            <w:r>
+              <w:rPr>
+                <w:rFonts w:ascii="Consolas" w:hAnsi="Consolas" w:cs="Consolas"/>
+                <w:color w:val="000000"/>
+              </w:rPr>
+              <w:t>accessory.value</w:t>
+            </w:r>
+            <w:proofErr w:type="spellEnd"/>
+            <w:r>
+              <w:rPr>
+                <w:rFonts w:ascii="Consolas" w:hAnsi="Consolas" w:cs="Consolas"/>
+                <w:color w:val="000000"/>
+              </w:rPr>
+              <w:t xml:space="preserve"> </w:t>
+            </w:r>
+            <w:r>
+              <w:rPr>
+                <w:rFonts w:ascii="Consolas" w:hAnsi="Consolas" w:cs="Consolas"/>
+                <w:color w:val="1E7C70"/>
+              </w:rPr>
+              <w:t>===</w:t>
+            </w:r>
+            <w:r>
+              <w:rPr>
+                <w:rFonts w:ascii="Consolas" w:hAnsi="Consolas" w:cs="Consolas"/>
+                <w:color w:val="000000"/>
+              </w:rPr>
+              <w:t xml:space="preserve"> </w:t>
+            </w:r>
+            <w:r>
+              <w:rPr>
+                <w:rFonts w:ascii="Consolas" w:hAnsi="Consolas" w:cs="Consolas"/>
+                <w:color w:val="823125"/>
+              </w:rPr>
+              <w:t>""</w:t>
+            </w:r>
+            <w:r>
+              <w:rPr>
+                <w:rFonts w:ascii="Consolas" w:hAnsi="Consolas" w:cs="Consolas"/>
+                <w:color w:val="1E7C70"/>
+              </w:rPr>
+              <w:t>)</w:t>
+            </w:r>
+            <w:r>
+              <w:rPr>
+                <w:rFonts w:ascii="Consolas" w:hAnsi="Consolas" w:cs="Consolas"/>
+                <w:color w:val="000000"/>
+              </w:rPr>
+              <w:t xml:space="preserve"> </w:t>
+            </w:r>
+            <w:r>
+              <w:rPr>
+                <w:rFonts w:ascii="Consolas" w:hAnsi="Consolas" w:cs="Consolas"/>
+                <w:color w:val="1E7C70"/>
+              </w:rPr>
+              <w:t>{</w:t>
+            </w:r>
+          </w:p>
+          <w:p>
+            <w:pPr>
+              <w:pStyle w:val="HTMLPreformatted"/>
+              <w:shd w:val="clear" w:color="auto" w:fill="FFFFFF"/>
+              <w:cnfStyle w:val="000000100000" w:firstRow="0" w:lastRow="0" w:firstColumn="0" w:lastColumn="0" w:oddVBand="0" w:evenVBand="0" w:oddHBand="1" w:evenHBand="0" w:firstRowFirstColumn="0" w:firstRowLastColumn="0" w:lastRowFirstColumn="0" w:lastRowLastColumn="0"/>
+              <w:rPr>
+                <w:rFonts w:ascii="Consolas" w:hAnsi="Consolas" w:cs="Consolas"/>
+                <w:color w:val="000000"/>
+              </w:rPr>
+            </w:pPr>
+            <w:r>
+              <w:rPr>
+                <w:rFonts w:ascii="Consolas" w:hAnsi="Consolas" w:cs="Consolas"/>
+                <w:color w:val="000000"/>
+              </w:rPr>
+              <w:lastRenderedPageBreak/>
+              <w:t xml:space="preserve">                     </w:t>
+            </w:r>
+            <w:proofErr w:type="spellStart"/>
+            <w:r>
+              <w:rPr>
+                <w:rFonts w:ascii="Consolas" w:hAnsi="Consolas" w:cs="Consolas"/>
+                <w:color w:val="000000"/>
+              </w:rPr>
+              <w:t>accessoryError.style.display</w:t>
+            </w:r>
+            <w:proofErr w:type="spellEnd"/>
+            <w:r>
+              <w:rPr>
+                <w:rFonts w:ascii="Consolas" w:hAnsi="Consolas" w:cs="Consolas"/>
+                <w:color w:val="000000"/>
+              </w:rPr>
+              <w:t xml:space="preserve"> </w:t>
+            </w:r>
+            <w:r>
+              <w:rPr>
+                <w:rFonts w:ascii="Consolas" w:hAnsi="Consolas" w:cs="Consolas"/>
+                <w:color w:val="1E7C70"/>
+              </w:rPr>
+              <w:t>=</w:t>
+            </w:r>
+            <w:r>
+              <w:rPr>
+                <w:rFonts w:ascii="Consolas" w:hAnsi="Consolas" w:cs="Consolas"/>
+                <w:color w:val="000000"/>
+              </w:rPr>
+              <w:t xml:space="preserve"> </w:t>
+            </w:r>
+            <w:r>
+              <w:rPr>
+                <w:rFonts w:ascii="Consolas" w:hAnsi="Consolas" w:cs="Consolas"/>
+                <w:color w:val="823125"/>
+              </w:rPr>
+              <w:t>"inline"</w:t>
+            </w:r>
+            <w:r>
+              <w:rPr>
+                <w:rFonts w:ascii="Consolas" w:hAnsi="Consolas" w:cs="Consolas"/>
+                <w:color w:val="1E7C70"/>
+              </w:rPr>
+              <w:t>;</w:t>
+            </w:r>
+          </w:p>
+          <w:p>
+            <w:pPr>
+              <w:pStyle w:val="HTMLPreformatted"/>
+              <w:shd w:val="clear" w:color="auto" w:fill="FFFFFF"/>
+              <w:cnfStyle w:val="000000100000" w:firstRow="0" w:lastRow="0" w:firstColumn="0" w:lastColumn="0" w:oddVBand="0" w:evenVBand="0" w:oddHBand="1" w:evenHBand="0" w:firstRowFirstColumn="0" w:firstRowLastColumn="0" w:lastRowFirstColumn="0" w:lastRowLastColumn="0"/>
+              <w:rPr>
+                <w:rFonts w:ascii="Consolas" w:hAnsi="Consolas" w:cs="Consolas"/>
+                <w:color w:val="000000"/>
+              </w:rPr>
+            </w:pPr>
+            <w:r>
+              <w:rPr>
+                <w:rFonts w:ascii="Consolas" w:hAnsi="Consolas" w:cs="Consolas"/>
+                <w:color w:val="000000"/>
+              </w:rPr>
+              <w:t xml:space="preserve">                     </w:t>
+            </w:r>
+            <w:r>
+              <w:rPr>
+                <w:rFonts w:ascii="Consolas" w:hAnsi="Consolas" w:cs="Consolas"/>
+                <w:color w:val="4F76AC"/>
+              </w:rPr>
+              <w:t>return</w:t>
+            </w:r>
+            <w:r>
+              <w:rPr>
+                <w:rFonts w:ascii="Consolas" w:hAnsi="Consolas" w:cs="Consolas"/>
+                <w:color w:val="000000"/>
+              </w:rPr>
+              <w:t xml:space="preserve"> </w:t>
+            </w:r>
+            <w:r>
+              <w:rPr>
+                <w:rFonts w:ascii="Consolas" w:hAnsi="Consolas" w:cs="Consolas"/>
+                <w:color w:val="9B5F9B"/>
+              </w:rPr>
+              <w:t>false</w:t>
+            </w:r>
+            <w:r>
+              <w:rPr>
+                <w:rFonts w:ascii="Consolas" w:hAnsi="Consolas" w:cs="Consolas"/>
+                <w:color w:val="1E7C70"/>
+              </w:rPr>
+              <w:t>;</w:t>
+            </w:r>
+          </w:p>
+          <w:p>
+            <w:pPr>
+              <w:pStyle w:val="HTMLPreformatted"/>
+              <w:shd w:val="clear" w:color="auto" w:fill="FFFFFF"/>
+              <w:cnfStyle w:val="000000100000" w:firstRow="0" w:lastRow="0" w:firstColumn="0" w:lastColumn="0" w:oddVBand="0" w:evenVBand="0" w:oddHBand="1" w:evenHBand="0" w:firstRowFirstColumn="0" w:firstRowLastColumn="0" w:lastRowFirstColumn="0" w:lastRowLastColumn="0"/>
+              <w:rPr>
+                <w:rFonts w:ascii="Consolas" w:hAnsi="Consolas" w:cs="Consolas"/>
+                <w:color w:val="000000"/>
+              </w:rPr>
+            </w:pPr>
+            <w:r>
+              <w:rPr>
+                <w:rFonts w:ascii="Consolas" w:hAnsi="Consolas" w:cs="Consolas"/>
+                <w:color w:val="000000"/>
+              </w:rPr>
+              <w:t xml:space="preserve">                 </w:t>
+            </w:r>
+            <w:r>
+              <w:rPr>
+                <w:rFonts w:ascii="Consolas" w:hAnsi="Consolas" w:cs="Consolas"/>
+                <w:color w:val="1E7C70"/>
+              </w:rPr>
+              <w:t>}</w:t>
+            </w:r>
+          </w:p>
+          <w:p>
+            <w:pPr>
+              <w:cnfStyle w:val="000000100000" w:firstRow="0" w:lastRow="0" w:firstColumn="0" w:lastColumn="0" w:oddVBand="0" w:evenVBand="0" w:oddHBand="1" w:evenHBand="0" w:firstRowFirstColumn="0" w:firstRowLastColumn="0" w:lastRowFirstColumn="0" w:lastRowLastColumn="0"/>
             </w:pPr>
           </w:p>
         </w:tc>
@@ -962,7 +1659,11 @@
               <w:cnfStyle w:val="000000100000" w:firstRow="0" w:lastRow="0" w:firstColumn="0" w:lastColumn="0" w:oddVBand="0" w:evenVBand="0" w:oddHBand="1" w:evenHBand="0" w:firstRowFirstColumn="0" w:firstRowLastColumn="0" w:lastRowFirstColumn="0" w:lastRowLastColumn="0"/>
             </w:pPr>
             <w:r>
+              <w:lastRenderedPageBreak/>
               <w:t>Checks if field has been filled out.</w:t>
+            </w:r>
+            <w:r>
+              <w:t xml:space="preserve"> Returns a warning if nothing has been entered in the field.</w:t>
             </w:r>
           </w:p>
         </w:tc>
@@ -971,7 +1672,7 @@
         <w:tc>
           <w:tcPr>
             <w:cnfStyle w:val="001000000000" w:firstRow="0" w:lastRow="0" w:firstColumn="1" w:lastColumn="0" w:oddVBand="0" w:evenVBand="0" w:oddHBand="0" w:evenHBand="0" w:firstRowFirstColumn="0" w:firstRowLastColumn="0" w:lastRowFirstColumn="0" w:lastRowLastColumn="0"/>
-            <w:tcW w:w="1838" w:type="dxa"/>
+            <w:tcW w:w="1784" w:type="dxa"/>
             <w:vAlign w:val="center"/>
           </w:tcPr>
           <w:p>
@@ -985,13 +1686,14 @@
               <w:rPr>
                 <w:b w:val="0"/>
               </w:rPr>
+              <w:lastRenderedPageBreak/>
               <w:t>date</w:t>
             </w:r>
           </w:p>
         </w:tc>
         <w:tc>
           <w:tcPr>
-            <w:tcW w:w="2410" w:type="dxa"/>
+            <w:tcW w:w="2464" w:type="dxa"/>
           </w:tcPr>
           <w:p>
             <w:pPr>
@@ -1026,7 +1728,7 @@
         <w:tc>
           <w:tcPr>
             <w:cnfStyle w:val="001000000000" w:firstRow="0" w:lastRow="0" w:firstColumn="1" w:lastColumn="0" w:oddVBand="0" w:evenVBand="0" w:oddHBand="0" w:evenHBand="0" w:firstRowFirstColumn="0" w:firstRowLastColumn="0" w:lastRowFirstColumn="0" w:lastRowLastColumn="0"/>
-            <w:tcW w:w="1838" w:type="dxa"/>
+            <w:tcW w:w="1784" w:type="dxa"/>
             <w:vAlign w:val="center"/>
           </w:tcPr>
           <w:p>
@@ -1052,11 +1754,234 @@
         </w:tc>
         <w:tc>
           <w:tcPr>
-            <w:tcW w:w="2410" w:type="dxa"/>
-          </w:tcPr>
-          <w:p>
-            <w:pPr>
+            <w:tcW w:w="2464" w:type="dxa"/>
+          </w:tcPr>
+          <w:p>
+            <w:pPr>
+              <w:pStyle w:val="HTMLPreformatted"/>
+              <w:shd w:val="clear" w:color="auto" w:fill="FFFFFF"/>
               <w:cnfStyle w:val="000000100000" w:firstRow="0" w:lastRow="0" w:firstColumn="0" w:lastColumn="0" w:oddVBand="0" w:evenVBand="0" w:oddHBand="1" w:evenHBand="0" w:firstRowFirstColumn="0" w:firstRowLastColumn="0" w:lastRowFirstColumn="0" w:lastRowLastColumn="0"/>
+              <w:rPr>
+                <w:rFonts w:ascii="Consolas" w:hAnsi="Consolas" w:cs="Consolas"/>
+                <w:color w:val="000000"/>
+              </w:rPr>
+            </w:pPr>
+            <w:r>
+              <w:rPr>
+                <w:rFonts w:ascii="Consolas" w:hAnsi="Consolas" w:cs="Consolas"/>
+                <w:color w:val="4F76AC"/>
+              </w:rPr>
+              <w:t>if</w:t>
+            </w:r>
+            <w:r>
+              <w:rPr>
+                <w:rFonts w:ascii="Consolas" w:hAnsi="Consolas" w:cs="Consolas"/>
+                <w:color w:val="000000"/>
+              </w:rPr>
+              <w:t xml:space="preserve"> </w:t>
+            </w:r>
+            <w:r>
+              <w:rPr>
+                <w:rFonts w:ascii="Consolas" w:hAnsi="Consolas" w:cs="Consolas"/>
+                <w:color w:val="1E7C70"/>
+              </w:rPr>
+              <w:t>(</w:t>
+            </w:r>
+            <w:proofErr w:type="spellStart"/>
+            <w:r>
+              <w:rPr>
+                <w:rFonts w:ascii="Consolas" w:hAnsi="Consolas" w:cs="Consolas"/>
+                <w:color w:val="000000"/>
+              </w:rPr>
+              <w:t>name.value</w:t>
+            </w:r>
+            <w:proofErr w:type="spellEnd"/>
+            <w:r>
+              <w:rPr>
+                <w:rFonts w:ascii="Consolas" w:hAnsi="Consolas" w:cs="Consolas"/>
+                <w:color w:val="000000"/>
+              </w:rPr>
+              <w:t xml:space="preserve"> </w:t>
+            </w:r>
+            <w:r>
+              <w:rPr>
+                <w:rFonts w:ascii="Consolas" w:hAnsi="Consolas" w:cs="Consolas"/>
+                <w:color w:val="1E7C70"/>
+              </w:rPr>
+              <w:t>===</w:t>
+            </w:r>
+            <w:r>
+              <w:rPr>
+                <w:rFonts w:ascii="Consolas" w:hAnsi="Consolas" w:cs="Consolas"/>
+                <w:color w:val="000000"/>
+              </w:rPr>
+              <w:t xml:space="preserve"> </w:t>
+            </w:r>
+            <w:r>
+              <w:rPr>
+                <w:rFonts w:ascii="Consolas" w:hAnsi="Consolas" w:cs="Consolas"/>
+                <w:color w:val="823125"/>
+              </w:rPr>
+              <w:t>""</w:t>
+            </w:r>
+            <w:r>
+              <w:rPr>
+                <w:rFonts w:ascii="Consolas" w:hAnsi="Consolas" w:cs="Consolas"/>
+                <w:color w:val="1E7C70"/>
+              </w:rPr>
+              <w:t>)</w:t>
+            </w:r>
+            <w:r>
+              <w:rPr>
+                <w:rFonts w:ascii="Consolas" w:hAnsi="Consolas" w:cs="Consolas"/>
+                <w:color w:val="000000"/>
+              </w:rPr>
+              <w:t xml:space="preserve"> </w:t>
+            </w:r>
+            <w:r>
+              <w:rPr>
+                <w:rFonts w:ascii="Consolas" w:hAnsi="Consolas" w:cs="Consolas"/>
+                <w:color w:val="1E7C70"/>
+              </w:rPr>
+              <w:t>{</w:t>
+            </w:r>
+          </w:p>
+          <w:p>
+            <w:pPr>
+              <w:pStyle w:val="HTMLPreformatted"/>
+              <w:shd w:val="clear" w:color="auto" w:fill="FFFFFF"/>
+              <w:cnfStyle w:val="000000100000" w:firstRow="0" w:lastRow="0" w:firstColumn="0" w:lastColumn="0" w:oddVBand="0" w:evenVBand="0" w:oddHBand="1" w:evenHBand="0" w:firstRowFirstColumn="0" w:firstRowLastColumn="0" w:lastRowFirstColumn="0" w:lastRowLastColumn="0"/>
+              <w:rPr>
+                <w:rFonts w:ascii="Consolas" w:hAnsi="Consolas" w:cs="Consolas"/>
+                <w:color w:val="000000"/>
+              </w:rPr>
+            </w:pPr>
+            <w:r>
+              <w:rPr>
+                <w:rFonts w:ascii="Consolas" w:hAnsi="Consolas" w:cs="Consolas"/>
+                <w:color w:val="000000"/>
+              </w:rPr>
+              <w:t xml:space="preserve">                     </w:t>
+            </w:r>
+            <w:proofErr w:type="spellStart"/>
+            <w:r>
+              <w:rPr>
+                <w:rFonts w:ascii="Consolas" w:hAnsi="Consolas" w:cs="Consolas"/>
+                <w:color w:val="000000"/>
+              </w:rPr>
+              <w:t>nameError.style.display</w:t>
+            </w:r>
+            <w:proofErr w:type="spellEnd"/>
+            <w:r>
+              <w:rPr>
+                <w:rFonts w:ascii="Consolas" w:hAnsi="Consolas" w:cs="Consolas"/>
+                <w:color w:val="000000"/>
+              </w:rPr>
+              <w:t xml:space="preserve"> </w:t>
+            </w:r>
+            <w:r>
+              <w:rPr>
+                <w:rFonts w:ascii="Consolas" w:hAnsi="Consolas" w:cs="Consolas"/>
+                <w:color w:val="1E7C70"/>
+              </w:rPr>
+              <w:t>=</w:t>
+            </w:r>
+            <w:r>
+              <w:rPr>
+                <w:rFonts w:ascii="Consolas" w:hAnsi="Consolas" w:cs="Consolas"/>
+                <w:color w:val="000000"/>
+              </w:rPr>
+              <w:t xml:space="preserve"> </w:t>
+            </w:r>
+            <w:r>
+              <w:rPr>
+                <w:rFonts w:ascii="Consolas" w:hAnsi="Consolas" w:cs="Consolas"/>
+                <w:color w:val="823125"/>
+              </w:rPr>
+              <w:t>"inline"</w:t>
+            </w:r>
+            <w:r>
+              <w:rPr>
+                <w:rFonts w:ascii="Consolas" w:hAnsi="Consolas" w:cs="Consolas"/>
+                <w:color w:val="1E7C70"/>
+              </w:rPr>
+              <w:t>;</w:t>
+            </w:r>
+          </w:p>
+          <w:p>
+            <w:pPr>
+              <w:pStyle w:val="HTMLPreformatted"/>
+              <w:shd w:val="clear" w:color="auto" w:fill="FFFFFF"/>
+              <w:cnfStyle w:val="000000100000" w:firstRow="0" w:lastRow="0" w:firstColumn="0" w:lastColumn="0" w:oddVBand="0" w:evenVBand="0" w:oddHBand="1" w:evenHBand="0" w:firstRowFirstColumn="0" w:firstRowLastColumn="0" w:lastRowFirstColumn="0" w:lastRowLastColumn="0"/>
+              <w:rPr>
+                <w:rFonts w:ascii="Consolas" w:hAnsi="Consolas" w:cs="Consolas"/>
+                <w:color w:val="000000"/>
+              </w:rPr>
+            </w:pPr>
+            <w:r>
+              <w:rPr>
+                <w:rFonts w:ascii="Consolas" w:hAnsi="Consolas" w:cs="Consolas"/>
+                <w:color w:val="000000"/>
+              </w:rPr>
+              <w:t xml:space="preserve">                     </w:t>
+            </w:r>
+            <w:r>
+              <w:rPr>
+                <w:rFonts w:ascii="Consolas" w:hAnsi="Consolas" w:cs="Consolas"/>
+                <w:color w:val="4F76AC"/>
+              </w:rPr>
+              <w:t>return</w:t>
+            </w:r>
+            <w:r>
+              <w:rPr>
+                <w:rFonts w:ascii="Consolas" w:hAnsi="Consolas" w:cs="Consolas"/>
+                <w:color w:val="000000"/>
+              </w:rPr>
+              <w:t xml:space="preserve"> </w:t>
+            </w:r>
+            <w:r>
+              <w:rPr>
+                <w:rFonts w:ascii="Consolas" w:hAnsi="Consolas" w:cs="Consolas"/>
+                <w:color w:val="9B5F9B"/>
+              </w:rPr>
+              <w:t>false</w:t>
+            </w:r>
+            <w:r>
+              <w:rPr>
+                <w:rFonts w:ascii="Consolas" w:hAnsi="Consolas" w:cs="Consolas"/>
+                <w:color w:val="1E7C70"/>
+              </w:rPr>
+              <w:t>;</w:t>
+            </w:r>
+          </w:p>
+          <w:p>
+            <w:pPr>
+              <w:pStyle w:val="HTMLPreformatted"/>
+              <w:shd w:val="clear" w:color="auto" w:fill="FFFFFF"/>
+              <w:cnfStyle w:val="000000100000" w:firstRow="0" w:lastRow="0" w:firstColumn="0" w:lastColumn="0" w:oddVBand="0" w:evenVBand="0" w:oddHBand="1" w:evenHBand="0" w:firstRowFirstColumn="0" w:firstRowLastColumn="0" w:lastRowFirstColumn="0" w:lastRowLastColumn="0"/>
+              <w:rPr>
+                <w:rFonts w:ascii="Consolas" w:hAnsi="Consolas" w:cs="Consolas"/>
+                <w:color w:val="000000"/>
+              </w:rPr>
+            </w:pPr>
+            <w:r>
+              <w:rPr>
+                <w:rFonts w:ascii="Consolas" w:hAnsi="Consolas" w:cs="Consolas"/>
+                <w:color w:val="000000"/>
+              </w:rPr>
+              <w:t xml:space="preserve">                 </w:t>
+            </w:r>
+            <w:r>
+              <w:rPr>
+                <w:rFonts w:ascii="Consolas" w:hAnsi="Consolas" w:cs="Consolas"/>
+                <w:color w:val="1E7C70"/>
+              </w:rPr>
+              <w:t>}</w:t>
+            </w:r>
+          </w:p>
+          <w:p>
+            <w:pPr>
+              <w:cnfStyle w:val="000000100000" w:firstRow="0" w:lastRow="0" w:firstColumn="0" w:lastColumn="0" w:oddVBand="0" w:evenVBand="0" w:oddHBand="1" w:evenHBand="0" w:firstRowFirstColumn="0" w:firstRowLastColumn="0" w:lastRowFirstColumn="0" w:lastRowLastColumn="0"/>
             </w:pPr>
           </w:p>
         </w:tc>
@@ -1070,6 +1995,9 @@
             </w:pPr>
             <w:r>
               <w:t>Checks if field has been filled out.</w:t>
+            </w:r>
+            <w:r>
+              <w:t xml:space="preserve"> Will return a warning if nothing is entered in the field.</w:t>
             </w:r>
           </w:p>
         </w:tc>
@@ -1078,7 +2006,7 @@
         <w:tc>
           <w:tcPr>
             <w:cnfStyle w:val="001000000000" w:firstRow="0" w:lastRow="0" w:firstColumn="1" w:lastColumn="0" w:oddVBand="0" w:evenVBand="0" w:oddHBand="0" w:evenHBand="0" w:firstRowFirstColumn="0" w:firstRowLastColumn="0" w:lastRowFirstColumn="0" w:lastRowLastColumn="0"/>
-            <w:tcW w:w="1838" w:type="dxa"/>
+            <w:tcW w:w="1784" w:type="dxa"/>
             <w:vAlign w:val="center"/>
           </w:tcPr>
           <w:p>
@@ -1098,11 +2026,84 @@
         </w:tc>
         <w:tc>
           <w:tcPr>
-            <w:tcW w:w="2410" w:type="dxa"/>
-          </w:tcPr>
-          <w:p>
-            <w:pPr>
+            <w:tcW w:w="2464" w:type="dxa"/>
+          </w:tcPr>
+          <w:p>
+            <w:pPr>
+              <w:pStyle w:val="HTMLPreformatted"/>
+              <w:shd w:val="clear" w:color="auto" w:fill="FFFFFF"/>
               <w:cnfStyle w:val="000000000000" w:firstRow="0" w:lastRow="0" w:firstColumn="0" w:lastColumn="0" w:oddVBand="0" w:evenVBand="0" w:oddHBand="0" w:evenHBand="0" w:firstRowFirstColumn="0" w:firstRowLastColumn="0" w:lastRowFirstColumn="0" w:lastRowLastColumn="0"/>
+              <w:rPr>
+                <w:rFonts w:ascii="Consolas" w:hAnsi="Consolas" w:cs="Consolas"/>
+                <w:color w:val="000000"/>
+              </w:rPr>
+            </w:pPr>
+            <w:proofErr w:type="spellStart"/>
+            <w:proofErr w:type="gramStart"/>
+            <w:r>
+              <w:rPr>
+                <w:rFonts w:ascii="Consolas" w:hAnsi="Consolas" w:cs="Consolas"/>
+                <w:color w:val="4F76AC"/>
+              </w:rPr>
+              <w:t>var</w:t>
+            </w:r>
+            <w:proofErr w:type="spellEnd"/>
+            <w:proofErr w:type="gramEnd"/>
+            <w:r>
+              <w:rPr>
+                <w:rFonts w:ascii="Consolas" w:hAnsi="Consolas" w:cs="Consolas"/>
+                <w:color w:val="000000"/>
+              </w:rPr>
+              <w:t xml:space="preserve"> </w:t>
+            </w:r>
+            <w:proofErr w:type="spellStart"/>
+            <w:r>
+              <w:rPr>
+                <w:rFonts w:ascii="Consolas" w:hAnsi="Consolas" w:cs="Consolas"/>
+                <w:color w:val="000000"/>
+              </w:rPr>
+              <w:t>dobRegex</w:t>
+            </w:r>
+            <w:proofErr w:type="spellEnd"/>
+            <w:r>
+              <w:rPr>
+                <w:rFonts w:ascii="Consolas" w:hAnsi="Consolas" w:cs="Consolas"/>
+                <w:color w:val="000000"/>
+              </w:rPr>
+              <w:t xml:space="preserve"> </w:t>
+            </w:r>
+            <w:r>
+              <w:rPr>
+                <w:rFonts w:ascii="Consolas" w:hAnsi="Consolas" w:cs="Consolas"/>
+                <w:color w:val="1E7C70"/>
+              </w:rPr>
+              <w:t>=</w:t>
+            </w:r>
+            <w:r>
+              <w:rPr>
+                <w:rFonts w:ascii="Consolas" w:hAnsi="Consolas" w:cs="Consolas"/>
+                <w:color w:val="000000"/>
+              </w:rPr>
+              <w:t xml:space="preserve"> </w:t>
+            </w:r>
+            <w:r>
+              <w:rPr>
+                <w:rFonts w:ascii="Consolas" w:hAnsi="Consolas" w:cs="Consolas"/>
+                <w:color w:val="9B5F9B"/>
+              </w:rPr>
+              <w:t>/(0[1-9]|1[012])[- \/.](0[1-9]|[12][0-9]|3[01])[- \/.](19|20)\d\d/</w:t>
+            </w:r>
+            <w:r>
+              <w:rPr>
+                <w:rFonts w:ascii="Consolas" w:hAnsi="Consolas" w:cs="Consolas"/>
+                <w:color w:val="1E7C70"/>
+              </w:rPr>
+              <w:t>;</w:t>
+            </w:r>
+          </w:p>
+          <w:p>
+            <w:pPr>
+              <w:cnfStyle w:val="000000000000" w:firstRow="0" w:lastRow="0" w:firstColumn="0" w:lastColumn="0" w:oddVBand="0" w:evenVBand="0" w:oddHBand="0" w:evenHBand="0" w:firstRowFirstColumn="0" w:firstRowLastColumn="0" w:lastRowFirstColumn="0" w:lastRowLastColumn="0"/>
             </w:pPr>
           </w:p>
         </w:tc>
@@ -1116,6 +2117,9 @@
             </w:pPr>
             <w:r>
               <w:t>Checks if user has entered a date in the MM-DD-YYYY format.</w:t>
+            </w:r>
+            <w:r>
+              <w:t xml:space="preserve"> Will return a warning if date is not in the right format or if nothing is entered in the field.</w:t>
             </w:r>
           </w:p>
         </w:tc>
@@ -1127,7 +2131,7 @@
         <w:tc>
           <w:tcPr>
             <w:cnfStyle w:val="001000000000" w:firstRow="0" w:lastRow="0" w:firstColumn="1" w:lastColumn="0" w:oddVBand="0" w:evenVBand="0" w:oddHBand="0" w:evenHBand="0" w:firstRowFirstColumn="0" w:firstRowLastColumn="0" w:lastRowFirstColumn="0" w:lastRowLastColumn="0"/>
-            <w:tcW w:w="1838" w:type="dxa"/>
+            <w:tcW w:w="1784" w:type="dxa"/>
             <w:vAlign w:val="center"/>
           </w:tcPr>
           <w:p>
@@ -1147,11 +2151,234 @@
         </w:tc>
         <w:tc>
           <w:tcPr>
-            <w:tcW w:w="2410" w:type="dxa"/>
-          </w:tcPr>
-          <w:p>
-            <w:pPr>
+            <w:tcW w:w="2464" w:type="dxa"/>
+          </w:tcPr>
+          <w:p>
+            <w:pPr>
+              <w:pStyle w:val="HTMLPreformatted"/>
+              <w:shd w:val="clear" w:color="auto" w:fill="FFFFFF"/>
               <w:cnfStyle w:val="000000100000" w:firstRow="0" w:lastRow="0" w:firstColumn="0" w:lastColumn="0" w:oddVBand="0" w:evenVBand="0" w:oddHBand="1" w:evenHBand="0" w:firstRowFirstColumn="0" w:firstRowLastColumn="0" w:lastRowFirstColumn="0" w:lastRowLastColumn="0"/>
+              <w:rPr>
+                <w:rFonts w:ascii="Consolas" w:hAnsi="Consolas" w:cs="Consolas"/>
+                <w:color w:val="000000"/>
+              </w:rPr>
+            </w:pPr>
+            <w:r>
+              <w:rPr>
+                <w:rFonts w:ascii="Consolas" w:hAnsi="Consolas" w:cs="Consolas"/>
+                <w:color w:val="4F76AC"/>
+              </w:rPr>
+              <w:t>if</w:t>
+            </w:r>
+            <w:r>
+              <w:rPr>
+                <w:rFonts w:ascii="Consolas" w:hAnsi="Consolas" w:cs="Consolas"/>
+                <w:color w:val="000000"/>
+              </w:rPr>
+              <w:t xml:space="preserve"> </w:t>
+            </w:r>
+            <w:r>
+              <w:rPr>
+                <w:rFonts w:ascii="Consolas" w:hAnsi="Consolas" w:cs="Consolas"/>
+                <w:color w:val="1E7C70"/>
+              </w:rPr>
+              <w:t>(</w:t>
+            </w:r>
+            <w:proofErr w:type="spellStart"/>
+            <w:r>
+              <w:rPr>
+                <w:rFonts w:ascii="Consolas" w:hAnsi="Consolas" w:cs="Consolas"/>
+                <w:color w:val="000000"/>
+              </w:rPr>
+              <w:t>age.value</w:t>
+            </w:r>
+            <w:proofErr w:type="spellEnd"/>
+            <w:r>
+              <w:rPr>
+                <w:rFonts w:ascii="Consolas" w:hAnsi="Consolas" w:cs="Consolas"/>
+                <w:color w:val="000000"/>
+              </w:rPr>
+              <w:t xml:space="preserve"> </w:t>
+            </w:r>
+            <w:r>
+              <w:rPr>
+                <w:rFonts w:ascii="Consolas" w:hAnsi="Consolas" w:cs="Consolas"/>
+                <w:color w:val="1E7C70"/>
+              </w:rPr>
+              <w:t>===</w:t>
+            </w:r>
+            <w:r>
+              <w:rPr>
+                <w:rFonts w:ascii="Consolas" w:hAnsi="Consolas" w:cs="Consolas"/>
+                <w:color w:val="000000"/>
+              </w:rPr>
+              <w:t xml:space="preserve"> </w:t>
+            </w:r>
+            <w:r>
+              <w:rPr>
+                <w:rFonts w:ascii="Consolas" w:hAnsi="Consolas" w:cs="Consolas"/>
+                <w:color w:val="823125"/>
+              </w:rPr>
+              <w:t>""</w:t>
+            </w:r>
+            <w:r>
+              <w:rPr>
+                <w:rFonts w:ascii="Consolas" w:hAnsi="Consolas" w:cs="Consolas"/>
+                <w:color w:val="1E7C70"/>
+              </w:rPr>
+              <w:t>)</w:t>
+            </w:r>
+            <w:r>
+              <w:rPr>
+                <w:rFonts w:ascii="Consolas" w:hAnsi="Consolas" w:cs="Consolas"/>
+                <w:color w:val="000000"/>
+              </w:rPr>
+              <w:t xml:space="preserve"> </w:t>
+            </w:r>
+            <w:r>
+              <w:rPr>
+                <w:rFonts w:ascii="Consolas" w:hAnsi="Consolas" w:cs="Consolas"/>
+                <w:color w:val="1E7C70"/>
+              </w:rPr>
+              <w:t>{</w:t>
+            </w:r>
+          </w:p>
+          <w:p>
+            <w:pPr>
+              <w:pStyle w:val="HTMLPreformatted"/>
+              <w:shd w:val="clear" w:color="auto" w:fill="FFFFFF"/>
+              <w:cnfStyle w:val="000000100000" w:firstRow="0" w:lastRow="0" w:firstColumn="0" w:lastColumn="0" w:oddVBand="0" w:evenVBand="0" w:oddHBand="1" w:evenHBand="0" w:firstRowFirstColumn="0" w:firstRowLastColumn="0" w:lastRowFirstColumn="0" w:lastRowLastColumn="0"/>
+              <w:rPr>
+                <w:rFonts w:ascii="Consolas" w:hAnsi="Consolas" w:cs="Consolas"/>
+                <w:color w:val="000000"/>
+              </w:rPr>
+            </w:pPr>
+            <w:r>
+              <w:rPr>
+                <w:rFonts w:ascii="Consolas" w:hAnsi="Consolas" w:cs="Consolas"/>
+                <w:color w:val="000000"/>
+              </w:rPr>
+              <w:t xml:space="preserve">                     </w:t>
+            </w:r>
+            <w:proofErr w:type="spellStart"/>
+            <w:r>
+              <w:rPr>
+                <w:rFonts w:ascii="Consolas" w:hAnsi="Consolas" w:cs="Consolas"/>
+                <w:color w:val="000000"/>
+              </w:rPr>
+              <w:t>ageError.style.display</w:t>
+            </w:r>
+            <w:proofErr w:type="spellEnd"/>
+            <w:r>
+              <w:rPr>
+                <w:rFonts w:ascii="Consolas" w:hAnsi="Consolas" w:cs="Consolas"/>
+                <w:color w:val="000000"/>
+              </w:rPr>
+              <w:t xml:space="preserve"> </w:t>
+            </w:r>
+            <w:r>
+              <w:rPr>
+                <w:rFonts w:ascii="Consolas" w:hAnsi="Consolas" w:cs="Consolas"/>
+                <w:color w:val="1E7C70"/>
+              </w:rPr>
+              <w:t>=</w:t>
+            </w:r>
+            <w:r>
+              <w:rPr>
+                <w:rFonts w:ascii="Consolas" w:hAnsi="Consolas" w:cs="Consolas"/>
+                <w:color w:val="000000"/>
+              </w:rPr>
+              <w:t xml:space="preserve"> </w:t>
+            </w:r>
+            <w:r>
+              <w:rPr>
+                <w:rFonts w:ascii="Consolas" w:hAnsi="Consolas" w:cs="Consolas"/>
+                <w:color w:val="823125"/>
+              </w:rPr>
+              <w:t>"inline"</w:t>
+            </w:r>
+            <w:r>
+              <w:rPr>
+                <w:rFonts w:ascii="Consolas" w:hAnsi="Consolas" w:cs="Consolas"/>
+                <w:color w:val="1E7C70"/>
+              </w:rPr>
+              <w:t>;</w:t>
+            </w:r>
+          </w:p>
+          <w:p>
+            <w:pPr>
+              <w:pStyle w:val="HTMLPreformatted"/>
+              <w:shd w:val="clear" w:color="auto" w:fill="FFFFFF"/>
+              <w:cnfStyle w:val="000000100000" w:firstRow="0" w:lastRow="0" w:firstColumn="0" w:lastColumn="0" w:oddVBand="0" w:evenVBand="0" w:oddHBand="1" w:evenHBand="0" w:firstRowFirstColumn="0" w:firstRowLastColumn="0" w:lastRowFirstColumn="0" w:lastRowLastColumn="0"/>
+              <w:rPr>
+                <w:rFonts w:ascii="Consolas" w:hAnsi="Consolas" w:cs="Consolas"/>
+                <w:color w:val="000000"/>
+              </w:rPr>
+            </w:pPr>
+            <w:r>
+              <w:rPr>
+                <w:rFonts w:ascii="Consolas" w:hAnsi="Consolas" w:cs="Consolas"/>
+                <w:color w:val="000000"/>
+              </w:rPr>
+              <w:t xml:space="preserve">                     </w:t>
+            </w:r>
+            <w:r>
+              <w:rPr>
+                <w:rFonts w:ascii="Consolas" w:hAnsi="Consolas" w:cs="Consolas"/>
+                <w:color w:val="4F76AC"/>
+              </w:rPr>
+              <w:t>return</w:t>
+            </w:r>
+            <w:r>
+              <w:rPr>
+                <w:rFonts w:ascii="Consolas" w:hAnsi="Consolas" w:cs="Consolas"/>
+                <w:color w:val="000000"/>
+              </w:rPr>
+              <w:t xml:space="preserve"> </w:t>
+            </w:r>
+            <w:r>
+              <w:rPr>
+                <w:rFonts w:ascii="Consolas" w:hAnsi="Consolas" w:cs="Consolas"/>
+                <w:color w:val="9B5F9B"/>
+              </w:rPr>
+              <w:t>false</w:t>
+            </w:r>
+            <w:r>
+              <w:rPr>
+                <w:rFonts w:ascii="Consolas" w:hAnsi="Consolas" w:cs="Consolas"/>
+                <w:color w:val="1E7C70"/>
+              </w:rPr>
+              <w:t>;</w:t>
+            </w:r>
+          </w:p>
+          <w:p>
+            <w:pPr>
+              <w:pStyle w:val="HTMLPreformatted"/>
+              <w:shd w:val="clear" w:color="auto" w:fill="FFFFFF"/>
+              <w:cnfStyle w:val="000000100000" w:firstRow="0" w:lastRow="0" w:firstColumn="0" w:lastColumn="0" w:oddVBand="0" w:evenVBand="0" w:oddHBand="1" w:evenHBand="0" w:firstRowFirstColumn="0" w:firstRowLastColumn="0" w:lastRowFirstColumn="0" w:lastRowLastColumn="0"/>
+              <w:rPr>
+                <w:rFonts w:ascii="Consolas" w:hAnsi="Consolas" w:cs="Consolas"/>
+                <w:color w:val="000000"/>
+              </w:rPr>
+            </w:pPr>
+            <w:r>
+              <w:rPr>
+                <w:rFonts w:ascii="Consolas" w:hAnsi="Consolas" w:cs="Consolas"/>
+                <w:color w:val="000000"/>
+              </w:rPr>
+              <w:t xml:space="preserve">                 </w:t>
+            </w:r>
+            <w:r>
+              <w:rPr>
+                <w:rFonts w:ascii="Consolas" w:hAnsi="Consolas" w:cs="Consolas"/>
+                <w:color w:val="1E7C70"/>
+              </w:rPr>
+              <w:t>}</w:t>
+            </w:r>
+          </w:p>
+          <w:p>
+            <w:pPr>
+              <w:cnfStyle w:val="000000100000" w:firstRow="0" w:lastRow="0" w:firstColumn="0" w:lastColumn="0" w:oddVBand="0" w:evenVBand="0" w:oddHBand="1" w:evenHBand="0" w:firstRowFirstColumn="0" w:firstRowLastColumn="0" w:lastRowFirstColumn="0" w:lastRowLastColumn="0"/>
             </w:pPr>
           </w:p>
         </w:tc>
@@ -1165,6 +2392,12 @@
             </w:pPr>
             <w:r>
               <w:t>Checks if user has entered a number for their age.</w:t>
+            </w:r>
+            <w:r>
+              <w:t xml:space="preserve"> </w:t>
+            </w:r>
+            <w:r>
+              <w:t>Will return a warning if nothing is entered in the field.</w:t>
             </w:r>
           </w:p>
         </w:tc>
@@ -1173,7 +2406,7 @@
         <w:tc>
           <w:tcPr>
             <w:cnfStyle w:val="001000000000" w:firstRow="0" w:lastRow="0" w:firstColumn="1" w:lastColumn="0" w:oddVBand="0" w:evenVBand="0" w:oddHBand="0" w:evenHBand="0" w:firstRowFirstColumn="0" w:firstRowLastColumn="0" w:lastRowFirstColumn="0" w:lastRowLastColumn="0"/>
-            <w:tcW w:w="1838" w:type="dxa"/>
+            <w:tcW w:w="1784" w:type="dxa"/>
             <w:vAlign w:val="center"/>
           </w:tcPr>
           <w:p>
@@ -1193,11 +2426,82 @@
         </w:tc>
         <w:tc>
           <w:tcPr>
-            <w:tcW w:w="2410" w:type="dxa"/>
-          </w:tcPr>
-          <w:p>
-            <w:pPr>
+            <w:tcW w:w="2464" w:type="dxa"/>
+          </w:tcPr>
+          <w:p>
+            <w:pPr>
+              <w:pStyle w:val="HTMLPreformatted"/>
+              <w:shd w:val="clear" w:color="auto" w:fill="FFFFFF"/>
               <w:cnfStyle w:val="000000000000" w:firstRow="0" w:lastRow="0" w:firstColumn="0" w:lastColumn="0" w:oddVBand="0" w:evenVBand="0" w:oddHBand="0" w:evenHBand="0" w:firstRowFirstColumn="0" w:firstRowLastColumn="0" w:lastRowFirstColumn="0" w:lastRowLastColumn="0"/>
+              <w:rPr>
+                <w:rFonts w:ascii="Consolas" w:hAnsi="Consolas" w:cs="Consolas"/>
+                <w:color w:val="000000"/>
+              </w:rPr>
+            </w:pPr>
+            <w:proofErr w:type="spellStart"/>
+            <w:r>
+              <w:rPr>
+                <w:rFonts w:ascii="Consolas" w:hAnsi="Consolas" w:cs="Consolas"/>
+                <w:color w:val="4F76AC"/>
+              </w:rPr>
+              <w:t>var</w:t>
+            </w:r>
+            <w:proofErr w:type="spellEnd"/>
+            <w:r>
+              <w:rPr>
+                <w:rFonts w:ascii="Consolas" w:hAnsi="Consolas" w:cs="Consolas"/>
+                <w:color w:val="000000"/>
+              </w:rPr>
+              <w:t xml:space="preserve"> </w:t>
+            </w:r>
+            <w:proofErr w:type="spellStart"/>
+            <w:r>
+              <w:rPr>
+                <w:rFonts w:ascii="Consolas" w:hAnsi="Consolas" w:cs="Consolas"/>
+                <w:color w:val="000000"/>
+              </w:rPr>
+              <w:t>emailRegex</w:t>
+            </w:r>
+            <w:proofErr w:type="spellEnd"/>
+            <w:r>
+              <w:rPr>
+                <w:rFonts w:ascii="Consolas" w:hAnsi="Consolas" w:cs="Consolas"/>
+                <w:color w:val="000000"/>
+              </w:rPr>
+              <w:t xml:space="preserve"> </w:t>
+            </w:r>
+            <w:r>
+              <w:rPr>
+                <w:rFonts w:ascii="Consolas" w:hAnsi="Consolas" w:cs="Consolas"/>
+                <w:color w:val="1E7C70"/>
+              </w:rPr>
+              <w:t>=</w:t>
+            </w:r>
+            <w:r>
+              <w:rPr>
+                <w:rFonts w:ascii="Consolas" w:hAnsi="Consolas" w:cs="Consolas"/>
+                <w:color w:val="000000"/>
+              </w:rPr>
+              <w:t xml:space="preserve"> </w:t>
+            </w:r>
+            <w:r>
+              <w:rPr>
+                <w:rFonts w:ascii="Consolas" w:hAnsi="Consolas" w:cs="Consolas"/>
+                <w:color w:val="9B5F9B"/>
+              </w:rPr>
+              <w:t>/^(([^&lt;&gt;()[\]\\.,;:\s@\"]+(\.[^&lt;&gt;()[\]\\.,;:\s@\"]+)*)|(\".+\"))@((\[[0-9]{1,3}\.[0-9]{1,3}\.[0-9]{1,3}\.[0-9]{1,3}\])|(([a-zA-Z\-0-9]+\.)+[a-zA-Z]{2,}))$/i</w:t>
+            </w:r>
+            <w:r>
+              <w:rPr>
+                <w:rFonts w:ascii="Consolas" w:hAnsi="Consolas" w:cs="Consolas"/>
+                <w:color w:val="1E7C70"/>
+              </w:rPr>
+              <w:t>;</w:t>
+            </w:r>
+          </w:p>
+          <w:p>
+            <w:pPr>
+              <w:cnfStyle w:val="000000000000" w:firstRow="0" w:lastRow="0" w:firstColumn="0" w:lastColumn="0" w:oddVBand="0" w:evenVBand="0" w:oddHBand="0" w:evenHBand="0" w:firstRowFirstColumn="0" w:firstRowLastColumn="0" w:lastRowFirstColumn="0" w:lastRowLastColumn="0"/>
             </w:pPr>
           </w:p>
         </w:tc>
@@ -1218,10 +2522,13 @@
               <w:cnfStyle w:val="000000000000" w:firstRow="0" w:lastRow="0" w:firstColumn="0" w:lastColumn="0" w:oddVBand="0" w:evenVBand="0" w:oddHBand="0" w:evenHBand="0" w:firstRowFirstColumn="0" w:firstRowLastColumn="0" w:lastRowFirstColumn="0" w:lastRowLastColumn="0"/>
             </w:pPr>
             <w:r>
-              <w:rPr>
-                <w:color w:val="FF0000"/>
-              </w:rPr>
-              <w:t>(Email criteria to be described here later.)</w:t>
+              <w:t xml:space="preserve">Will return a warning if </w:t>
+            </w:r>
+            <w:r>
+              <w:t>email</w:t>
+            </w:r>
+            <w:r>
+              <w:t xml:space="preserve"> is not in the right format or if nothing is entered in the field.</w:t>
             </w:r>
           </w:p>
         </w:tc>
@@ -1233,7 +2540,7 @@
         <w:tc>
           <w:tcPr>
             <w:cnfStyle w:val="001000000000" w:firstRow="0" w:lastRow="0" w:firstColumn="1" w:lastColumn="0" w:oddVBand="0" w:evenVBand="0" w:oddHBand="0" w:evenHBand="0" w:firstRowFirstColumn="0" w:firstRowLastColumn="0" w:lastRowFirstColumn="0" w:lastRowLastColumn="0"/>
-            <w:tcW w:w="1838" w:type="dxa"/>
+            <w:tcW w:w="1784" w:type="dxa"/>
             <w:vAlign w:val="center"/>
           </w:tcPr>
           <w:p>
@@ -1253,11 +2560,84 @@
         </w:tc>
         <w:tc>
           <w:tcPr>
-            <w:tcW w:w="2410" w:type="dxa"/>
-          </w:tcPr>
-          <w:p>
-            <w:pPr>
+            <w:tcW w:w="2464" w:type="dxa"/>
+          </w:tcPr>
+          <w:p>
+            <w:pPr>
+              <w:pStyle w:val="HTMLPreformatted"/>
+              <w:shd w:val="clear" w:color="auto" w:fill="FFFFFF"/>
               <w:cnfStyle w:val="000000100000" w:firstRow="0" w:lastRow="0" w:firstColumn="0" w:lastColumn="0" w:oddVBand="0" w:evenVBand="0" w:oddHBand="1" w:evenHBand="0" w:firstRowFirstColumn="0" w:firstRowLastColumn="0" w:lastRowFirstColumn="0" w:lastRowLastColumn="0"/>
+              <w:rPr>
+                <w:rFonts w:ascii="Consolas" w:hAnsi="Consolas" w:cs="Consolas"/>
+                <w:color w:val="000000"/>
+              </w:rPr>
+            </w:pPr>
+            <w:proofErr w:type="spellStart"/>
+            <w:proofErr w:type="gramStart"/>
+            <w:r>
+              <w:rPr>
+                <w:rFonts w:ascii="Consolas" w:hAnsi="Consolas" w:cs="Consolas"/>
+                <w:color w:val="4F76AC"/>
+              </w:rPr>
+              <w:t>var</w:t>
+            </w:r>
+            <w:proofErr w:type="spellEnd"/>
+            <w:proofErr w:type="gramEnd"/>
+            <w:r>
+              <w:rPr>
+                <w:rFonts w:ascii="Consolas" w:hAnsi="Consolas" w:cs="Consolas"/>
+                <w:color w:val="000000"/>
+              </w:rPr>
+              <w:t xml:space="preserve"> </w:t>
+            </w:r>
+            <w:proofErr w:type="spellStart"/>
+            <w:r>
+              <w:rPr>
+                <w:rFonts w:ascii="Consolas" w:hAnsi="Consolas" w:cs="Consolas"/>
+                <w:color w:val="000000"/>
+              </w:rPr>
+              <w:t>phoneRegex</w:t>
+            </w:r>
+            <w:proofErr w:type="spellEnd"/>
+            <w:r>
+              <w:rPr>
+                <w:rFonts w:ascii="Consolas" w:hAnsi="Consolas" w:cs="Consolas"/>
+                <w:color w:val="000000"/>
+              </w:rPr>
+              <w:t xml:space="preserve"> </w:t>
+            </w:r>
+            <w:r>
+              <w:rPr>
+                <w:rFonts w:ascii="Consolas" w:hAnsi="Consolas" w:cs="Consolas"/>
+                <w:color w:val="1E7C70"/>
+              </w:rPr>
+              <w:t>=</w:t>
+            </w:r>
+            <w:r>
+              <w:rPr>
+                <w:rFonts w:ascii="Consolas" w:hAnsi="Consolas" w:cs="Consolas"/>
+                <w:color w:val="000000"/>
+              </w:rPr>
+              <w:t xml:space="preserve"> </w:t>
+            </w:r>
+            <w:r>
+              <w:rPr>
+                <w:rFonts w:ascii="Consolas" w:hAnsi="Consolas" w:cs="Consolas"/>
+                <w:color w:val="9B5F9B"/>
+              </w:rPr>
+              <w:t>/\(?([0-9]{3})\)?([ .-]?)([0-9]{3})\2([0-9]{4})/</w:t>
+            </w:r>
+            <w:r>
+              <w:rPr>
+                <w:rFonts w:ascii="Consolas" w:hAnsi="Consolas" w:cs="Consolas"/>
+                <w:color w:val="1E7C70"/>
+              </w:rPr>
+              <w:t>;</w:t>
+            </w:r>
+          </w:p>
+          <w:p>
+            <w:pPr>
+              <w:cnfStyle w:val="000000100000" w:firstRow="0" w:lastRow="0" w:firstColumn="0" w:lastColumn="0" w:oddVBand="0" w:evenVBand="0" w:oddHBand="1" w:evenHBand="0" w:firstRowFirstColumn="0" w:firstRowLastColumn="0" w:lastRowFirstColumn="0" w:lastRowLastColumn="0"/>
             </w:pPr>
           </w:p>
         </w:tc>
@@ -1271,6 +2651,18 @@
             </w:pPr>
             <w:r>
               <w:t>Checks for a phone number in a ###-###-#### format.</w:t>
+            </w:r>
+            <w:r>
+              <w:t xml:space="preserve"> </w:t>
+            </w:r>
+            <w:r>
+              <w:t xml:space="preserve">Will return a warning if </w:t>
+            </w:r>
+            <w:r>
+              <w:t xml:space="preserve">phone number </w:t>
+            </w:r>
+            <w:r>
+              <w:t>is not in the right format or if nothing is entered in the field.</w:t>
             </w:r>
           </w:p>
         </w:tc>
@@ -1279,7 +2671,7 @@
         <w:tc>
           <w:tcPr>
             <w:cnfStyle w:val="001000000000" w:firstRow="0" w:lastRow="0" w:firstColumn="1" w:lastColumn="0" w:oddVBand="0" w:evenVBand="0" w:oddHBand="0" w:evenHBand="0" w:firstRowFirstColumn="0" w:firstRowLastColumn="0" w:lastRowFirstColumn="0" w:lastRowLastColumn="0"/>
-            <w:tcW w:w="1838" w:type="dxa"/>
+            <w:tcW w:w="1784" w:type="dxa"/>
             <w:vAlign w:val="center"/>
           </w:tcPr>
           <w:p>
@@ -1299,11 +2691,235 @@
         </w:tc>
         <w:tc>
           <w:tcPr>
-            <w:tcW w:w="2410" w:type="dxa"/>
-          </w:tcPr>
-          <w:p>
-            <w:pPr>
+            <w:tcW w:w="2464" w:type="dxa"/>
+          </w:tcPr>
+          <w:p>
+            <w:pPr>
+              <w:pStyle w:val="HTMLPreformatted"/>
+              <w:shd w:val="clear" w:color="auto" w:fill="FFFFFF"/>
               <w:cnfStyle w:val="000000000000" w:firstRow="0" w:lastRow="0" w:firstColumn="0" w:lastColumn="0" w:oddVBand="0" w:evenVBand="0" w:oddHBand="0" w:evenHBand="0" w:firstRowFirstColumn="0" w:firstRowLastColumn="0" w:lastRowFirstColumn="0" w:lastRowLastColumn="0"/>
+              <w:rPr>
+                <w:rFonts w:ascii="Consolas" w:hAnsi="Consolas" w:cs="Consolas"/>
+                <w:color w:val="000000"/>
+              </w:rPr>
+            </w:pPr>
+            <w:r>
+              <w:rPr>
+                <w:rFonts w:ascii="Consolas" w:hAnsi="Consolas" w:cs="Consolas"/>
+                <w:color w:val="4F76AC"/>
+              </w:rPr>
+              <w:t>if</w:t>
+            </w:r>
+            <w:r>
+              <w:rPr>
+                <w:rFonts w:ascii="Consolas" w:hAnsi="Consolas" w:cs="Consolas"/>
+                <w:color w:val="000000"/>
+              </w:rPr>
+              <w:t xml:space="preserve"> </w:t>
+            </w:r>
+            <w:r>
+              <w:rPr>
+                <w:rFonts w:ascii="Consolas" w:hAnsi="Consolas" w:cs="Consolas"/>
+                <w:color w:val="1E7C70"/>
+              </w:rPr>
+              <w:t>(</w:t>
+            </w:r>
+            <w:proofErr w:type="spellStart"/>
+            <w:r>
+              <w:rPr>
+                <w:rFonts w:ascii="Consolas" w:hAnsi="Consolas" w:cs="Consolas"/>
+                <w:color w:val="000000"/>
+              </w:rPr>
+              <w:t>payment.value</w:t>
+            </w:r>
+            <w:proofErr w:type="spellEnd"/>
+            <w:r>
+              <w:rPr>
+                <w:rFonts w:ascii="Consolas" w:hAnsi="Consolas" w:cs="Consolas"/>
+                <w:color w:val="000000"/>
+              </w:rPr>
+              <w:t xml:space="preserve"> </w:t>
+            </w:r>
+            <w:r>
+              <w:rPr>
+                <w:rFonts w:ascii="Consolas" w:hAnsi="Consolas" w:cs="Consolas"/>
+                <w:color w:val="1E7C70"/>
+              </w:rPr>
+              <w:t>==</w:t>
+            </w:r>
+            <w:r>
+              <w:rPr>
+                <w:rFonts w:ascii="Consolas" w:hAnsi="Consolas" w:cs="Consolas"/>
+                <w:color w:val="000000"/>
+              </w:rPr>
+              <w:t xml:space="preserve"> </w:t>
+            </w:r>
+            <w:r>
+              <w:rPr>
+                <w:rFonts w:ascii="Consolas" w:hAnsi="Consolas" w:cs="Consolas"/>
+                <w:color w:val="823125"/>
+              </w:rPr>
+              <w:t>""</w:t>
+            </w:r>
+            <w:r>
+              <w:rPr>
+                <w:rFonts w:ascii="Consolas" w:hAnsi="Consolas" w:cs="Consolas"/>
+                <w:color w:val="1E7C70"/>
+              </w:rPr>
+              <w:t>)</w:t>
+            </w:r>
+            <w:r>
+              <w:rPr>
+                <w:rFonts w:ascii="Consolas" w:hAnsi="Consolas" w:cs="Consolas"/>
+                <w:color w:val="000000"/>
+              </w:rPr>
+              <w:t xml:space="preserve"> </w:t>
+            </w:r>
+            <w:r>
+              <w:rPr>
+                <w:rFonts w:ascii="Consolas" w:hAnsi="Consolas" w:cs="Consolas"/>
+                <w:color w:val="1E7C70"/>
+              </w:rPr>
+              <w:t>{</w:t>
+            </w:r>
+          </w:p>
+          <w:p>
+            <w:pPr>
+              <w:pStyle w:val="HTMLPreformatted"/>
+              <w:shd w:val="clear" w:color="auto" w:fill="FFFFFF"/>
+              <w:cnfStyle w:val="000000000000" w:firstRow="0" w:lastRow="0" w:firstColumn="0" w:lastColumn="0" w:oddVBand="0" w:evenVBand="0" w:oddHBand="0" w:evenHBand="0" w:firstRowFirstColumn="0" w:firstRowLastColumn="0" w:lastRowFirstColumn="0" w:lastRowLastColumn="0"/>
+              <w:rPr>
+                <w:rFonts w:ascii="Consolas" w:hAnsi="Consolas" w:cs="Consolas"/>
+                <w:color w:val="000000"/>
+              </w:rPr>
+            </w:pPr>
+            <w:r>
+              <w:rPr>
+                <w:rFonts w:ascii="Consolas" w:hAnsi="Consolas" w:cs="Consolas"/>
+                <w:color w:val="000000"/>
+              </w:rPr>
+              <w:lastRenderedPageBreak/>
+              <w:t xml:space="preserve">                     </w:t>
+            </w:r>
+            <w:proofErr w:type="spellStart"/>
+            <w:r>
+              <w:rPr>
+                <w:rFonts w:ascii="Consolas" w:hAnsi="Consolas" w:cs="Consolas"/>
+                <w:color w:val="000000"/>
+              </w:rPr>
+              <w:t>paymentError.style.display</w:t>
+            </w:r>
+            <w:proofErr w:type="spellEnd"/>
+            <w:r>
+              <w:rPr>
+                <w:rFonts w:ascii="Consolas" w:hAnsi="Consolas" w:cs="Consolas"/>
+                <w:color w:val="000000"/>
+              </w:rPr>
+              <w:t xml:space="preserve"> </w:t>
+            </w:r>
+            <w:r>
+              <w:rPr>
+                <w:rFonts w:ascii="Consolas" w:hAnsi="Consolas" w:cs="Consolas"/>
+                <w:color w:val="1E7C70"/>
+              </w:rPr>
+              <w:t>=</w:t>
+            </w:r>
+            <w:r>
+              <w:rPr>
+                <w:rFonts w:ascii="Consolas" w:hAnsi="Consolas" w:cs="Consolas"/>
+                <w:color w:val="000000"/>
+              </w:rPr>
+              <w:t xml:space="preserve"> </w:t>
+            </w:r>
+            <w:r>
+              <w:rPr>
+                <w:rFonts w:ascii="Consolas" w:hAnsi="Consolas" w:cs="Consolas"/>
+                <w:color w:val="823125"/>
+              </w:rPr>
+              <w:t>"inline"</w:t>
+            </w:r>
+            <w:r>
+              <w:rPr>
+                <w:rFonts w:ascii="Consolas" w:hAnsi="Consolas" w:cs="Consolas"/>
+                <w:color w:val="1E7C70"/>
+              </w:rPr>
+              <w:t>;</w:t>
+            </w:r>
+          </w:p>
+          <w:p>
+            <w:pPr>
+              <w:pStyle w:val="HTMLPreformatted"/>
+              <w:shd w:val="clear" w:color="auto" w:fill="FFFFFF"/>
+              <w:cnfStyle w:val="000000000000" w:firstRow="0" w:lastRow="0" w:firstColumn="0" w:lastColumn="0" w:oddVBand="0" w:evenVBand="0" w:oddHBand="0" w:evenHBand="0" w:firstRowFirstColumn="0" w:firstRowLastColumn="0" w:lastRowFirstColumn="0" w:lastRowLastColumn="0"/>
+              <w:rPr>
+                <w:rFonts w:ascii="Consolas" w:hAnsi="Consolas" w:cs="Consolas"/>
+                <w:color w:val="000000"/>
+              </w:rPr>
+            </w:pPr>
+            <w:r>
+              <w:rPr>
+                <w:rFonts w:ascii="Consolas" w:hAnsi="Consolas" w:cs="Consolas"/>
+                <w:color w:val="000000"/>
+              </w:rPr>
+              <w:t xml:space="preserve">                     </w:t>
+            </w:r>
+            <w:r>
+              <w:rPr>
+                <w:rFonts w:ascii="Consolas" w:hAnsi="Consolas" w:cs="Consolas"/>
+                <w:color w:val="4F76AC"/>
+              </w:rPr>
+              <w:t>return</w:t>
+            </w:r>
+            <w:r>
+              <w:rPr>
+                <w:rFonts w:ascii="Consolas" w:hAnsi="Consolas" w:cs="Consolas"/>
+                <w:color w:val="000000"/>
+              </w:rPr>
+              <w:t xml:space="preserve"> </w:t>
+            </w:r>
+            <w:r>
+              <w:rPr>
+                <w:rFonts w:ascii="Consolas" w:hAnsi="Consolas" w:cs="Consolas"/>
+                <w:color w:val="9B5F9B"/>
+              </w:rPr>
+              <w:t>false</w:t>
+            </w:r>
+            <w:r>
+              <w:rPr>
+                <w:rFonts w:ascii="Consolas" w:hAnsi="Consolas" w:cs="Consolas"/>
+                <w:color w:val="1E7C70"/>
+              </w:rPr>
+              <w:t>;</w:t>
+            </w:r>
+          </w:p>
+          <w:p>
+            <w:pPr>
+              <w:pStyle w:val="HTMLPreformatted"/>
+              <w:shd w:val="clear" w:color="auto" w:fill="FFFFFF"/>
+              <w:cnfStyle w:val="000000000000" w:firstRow="0" w:lastRow="0" w:firstColumn="0" w:lastColumn="0" w:oddVBand="0" w:evenVBand="0" w:oddHBand="0" w:evenHBand="0" w:firstRowFirstColumn="0" w:firstRowLastColumn="0" w:lastRowFirstColumn="0" w:lastRowLastColumn="0"/>
+              <w:rPr>
+                <w:rFonts w:ascii="Consolas" w:hAnsi="Consolas" w:cs="Consolas"/>
+                <w:color w:val="000000"/>
+              </w:rPr>
+            </w:pPr>
+            <w:r>
+              <w:rPr>
+                <w:rFonts w:ascii="Consolas" w:hAnsi="Consolas" w:cs="Consolas"/>
+                <w:color w:val="000000"/>
+              </w:rPr>
+              <w:t xml:space="preserve">                 </w:t>
+            </w:r>
+            <w:r>
+              <w:rPr>
+                <w:rFonts w:ascii="Consolas" w:hAnsi="Consolas" w:cs="Consolas"/>
+                <w:color w:val="1E7C70"/>
+              </w:rPr>
+              <w:t>}</w:t>
+            </w:r>
+          </w:p>
+          <w:p>
+            <w:pPr>
+              <w:cnfStyle w:val="000000000000" w:firstRow="0" w:lastRow="0" w:firstColumn="0" w:lastColumn="0" w:oddVBand="0" w:evenVBand="0" w:oddHBand="0" w:evenHBand="0" w:firstRowFirstColumn="0" w:firstRowLastColumn="0" w:lastRowFirstColumn="0" w:lastRowLastColumn="0"/>
             </w:pPr>
           </w:p>
         </w:tc>
@@ -1316,7 +2932,26 @@
               <w:cnfStyle w:val="000000000000" w:firstRow="0" w:lastRow="0" w:firstColumn="0" w:lastColumn="0" w:oddVBand="0" w:evenVBand="0" w:oddHBand="0" w:evenHBand="0" w:firstRowFirstColumn="0" w:firstRowLastColumn="0" w:lastRowFirstColumn="0" w:lastRowLastColumn="0"/>
             </w:pPr>
             <w:r>
+              <w:lastRenderedPageBreak/>
               <w:t>Checks if user has selected one of the payment types.</w:t>
+            </w:r>
+            <w:r>
+              <w:t xml:space="preserve"> </w:t>
+            </w:r>
+            <w:r>
+              <w:t xml:space="preserve">Returns a warning if </w:t>
+            </w:r>
+            <w:r>
+              <w:t xml:space="preserve">a </w:t>
+            </w:r>
+            <w:r>
+              <w:t>type has</w:t>
+            </w:r>
+            <w:r>
+              <w:t xml:space="preserve"> not</w:t>
+            </w:r>
+            <w:r>
+              <w:t xml:space="preserve"> been selected.</w:t>
             </w:r>
           </w:p>
         </w:tc>
@@ -1330,9 +2965,9 @@
         <w:tblLook w:val="04A0" w:firstRow="1" w:lastRow="0" w:firstColumn="1" w:lastColumn="0" w:noHBand="0" w:noVBand="1"/>
       </w:tblPr>
       <w:tblGrid>
-        <w:gridCol w:w="1838"/>
-        <w:gridCol w:w="2410"/>
-        <w:gridCol w:w="5102"/>
+        <w:gridCol w:w="1696"/>
+        <w:gridCol w:w="3075"/>
+        <w:gridCol w:w="4579"/>
       </w:tblGrid>
       <w:tr>
         <w:trPr>
@@ -1472,8 +3107,203 @@
           </w:tcPr>
           <w:p>
             <w:pPr>
+              <w:pStyle w:val="HTMLPreformatted"/>
+              <w:shd w:val="clear" w:color="auto" w:fill="FFFFFF"/>
               <w:cnfStyle w:val="000000000000" w:firstRow="0" w:lastRow="0" w:firstColumn="0" w:lastColumn="0" w:oddVBand="0" w:evenVBand="0" w:oddHBand="0" w:evenHBand="0" w:firstRowFirstColumn="0" w:firstRowLastColumn="0" w:lastRowFirstColumn="0" w:lastRowLastColumn="0"/>
-            </w:pPr>
+              <w:rPr>
+                <w:rFonts w:ascii="Consolas" w:hAnsi="Consolas" w:cs="Consolas"/>
+                <w:color w:val="000000"/>
+              </w:rPr>
+            </w:pPr>
+            <w:r>
+              <w:rPr>
+                <w:rFonts w:ascii="Consolas" w:hAnsi="Consolas" w:cs="Consolas"/>
+                <w:color w:val="4F76AC"/>
+              </w:rPr>
+              <w:t>if</w:t>
+            </w:r>
+            <w:r>
+              <w:rPr>
+                <w:rFonts w:ascii="Consolas" w:hAnsi="Consolas" w:cs="Consolas"/>
+                <w:color w:val="000000"/>
+              </w:rPr>
+              <w:t xml:space="preserve"> </w:t>
+            </w:r>
+            <w:r>
+              <w:rPr>
+                <w:rFonts w:ascii="Consolas" w:hAnsi="Consolas" w:cs="Consolas"/>
+                <w:color w:val="1E7C70"/>
+              </w:rPr>
+              <w:t>(</w:t>
+            </w:r>
+            <w:proofErr w:type="spellStart"/>
+            <w:r>
+              <w:rPr>
+                <w:rFonts w:ascii="Consolas" w:hAnsi="Consolas" w:cs="Consolas"/>
+                <w:color w:val="000000"/>
+              </w:rPr>
+              <w:t>type.valueOf</w:t>
+            </w:r>
+            <w:proofErr w:type="spellEnd"/>
+            <w:r>
+              <w:rPr>
+                <w:rFonts w:ascii="Consolas" w:hAnsi="Consolas" w:cs="Consolas"/>
+                <w:color w:val="000000"/>
+              </w:rPr>
+              <w:t xml:space="preserve"> </w:t>
+            </w:r>
+            <w:r>
+              <w:rPr>
+                <w:rFonts w:ascii="Consolas" w:hAnsi="Consolas" w:cs="Consolas"/>
+                <w:color w:val="1E7C70"/>
+              </w:rPr>
+              <w:t>==</w:t>
+            </w:r>
+            <w:r>
+              <w:rPr>
+                <w:rFonts w:ascii="Consolas" w:hAnsi="Consolas" w:cs="Consolas"/>
+                <w:color w:val="000000"/>
+              </w:rPr>
+              <w:t xml:space="preserve"> </w:t>
+            </w:r>
+            <w:r>
+              <w:rPr>
+                <w:rFonts w:ascii="Consolas" w:hAnsi="Consolas" w:cs="Consolas"/>
+                <w:color w:val="823125"/>
+              </w:rPr>
+              <w:t>"default"</w:t>
+            </w:r>
+            <w:r>
+              <w:rPr>
+                <w:rFonts w:ascii="Consolas" w:hAnsi="Consolas" w:cs="Consolas"/>
+                <w:color w:val="1E7C70"/>
+              </w:rPr>
+              <w:t>)</w:t>
+            </w:r>
+            <w:r>
+              <w:rPr>
+                <w:rFonts w:ascii="Consolas" w:hAnsi="Consolas" w:cs="Consolas"/>
+                <w:color w:val="000000"/>
+              </w:rPr>
+              <w:t xml:space="preserve"> </w:t>
+            </w:r>
+            <w:r>
+              <w:rPr>
+                <w:rFonts w:ascii="Consolas" w:hAnsi="Consolas" w:cs="Consolas"/>
+                <w:color w:val="1E7C70"/>
+              </w:rPr>
+              <w:t>{</w:t>
+            </w:r>
+          </w:p>
+          <w:p>
+            <w:pPr>
+              <w:pStyle w:val="HTMLPreformatted"/>
+              <w:shd w:val="clear" w:color="auto" w:fill="FFFFFF"/>
+              <w:cnfStyle w:val="000000000000" w:firstRow="0" w:lastRow="0" w:firstColumn="0" w:lastColumn="0" w:oddVBand="0" w:evenVBand="0" w:oddHBand="0" w:evenHBand="0" w:firstRowFirstColumn="0" w:firstRowLastColumn="0" w:lastRowFirstColumn="0" w:lastRowLastColumn="0"/>
+              <w:rPr>
+                <w:rFonts w:ascii="Consolas" w:hAnsi="Consolas" w:cs="Consolas"/>
+                <w:color w:val="000000"/>
+              </w:rPr>
+            </w:pPr>
+            <w:r>
+              <w:rPr>
+                <w:rFonts w:ascii="Consolas" w:hAnsi="Consolas" w:cs="Consolas"/>
+                <w:color w:val="000000"/>
+              </w:rPr>
+              <w:t xml:space="preserve">                    typeError.style.display </w:t>
+            </w:r>
+            <w:r>
+              <w:rPr>
+                <w:rFonts w:ascii="Consolas" w:hAnsi="Consolas" w:cs="Consolas"/>
+                <w:color w:val="1E7C70"/>
+              </w:rPr>
+              <w:t>=</w:t>
+            </w:r>
+            <w:r>
+              <w:rPr>
+                <w:rFonts w:ascii="Consolas" w:hAnsi="Consolas" w:cs="Consolas"/>
+                <w:color w:val="000000"/>
+              </w:rPr>
+              <w:t xml:space="preserve"> </w:t>
+            </w:r>
+            <w:r>
+              <w:rPr>
+                <w:rFonts w:ascii="Consolas" w:hAnsi="Consolas" w:cs="Consolas"/>
+                <w:color w:val="823125"/>
+              </w:rPr>
+              <w:t>"inline"</w:t>
+            </w:r>
+            <w:r>
+              <w:rPr>
+                <w:rFonts w:ascii="Consolas" w:hAnsi="Consolas" w:cs="Consolas"/>
+                <w:color w:val="1E7C70"/>
+              </w:rPr>
+              <w:t>;</w:t>
+            </w:r>
+          </w:p>
+          <w:p>
+            <w:pPr>
+              <w:pStyle w:val="HTMLPreformatted"/>
+              <w:shd w:val="clear" w:color="auto" w:fill="FFFFFF"/>
+              <w:cnfStyle w:val="000000000000" w:firstRow="0" w:lastRow="0" w:firstColumn="0" w:lastColumn="0" w:oddVBand="0" w:evenVBand="0" w:oddHBand="0" w:evenHBand="0" w:firstRowFirstColumn="0" w:firstRowLastColumn="0" w:lastRowFirstColumn="0" w:lastRowLastColumn="0"/>
+              <w:rPr>
+                <w:rFonts w:ascii="Consolas" w:hAnsi="Consolas" w:cs="Consolas"/>
+                <w:color w:val="000000"/>
+              </w:rPr>
+            </w:pPr>
+            <w:r>
+              <w:rPr>
+                <w:rFonts w:ascii="Consolas" w:hAnsi="Consolas" w:cs="Consolas"/>
+                <w:color w:val="000000"/>
+              </w:rPr>
+              <w:t xml:space="preserve">                    </w:t>
+            </w:r>
+            <w:r>
+              <w:rPr>
+                <w:rFonts w:ascii="Consolas" w:hAnsi="Consolas" w:cs="Consolas"/>
+                <w:color w:val="4F76AC"/>
+              </w:rPr>
+              <w:t>return</w:t>
+            </w:r>
+            <w:r>
+              <w:rPr>
+                <w:rFonts w:ascii="Consolas" w:hAnsi="Consolas" w:cs="Consolas"/>
+                <w:color w:val="000000"/>
+              </w:rPr>
+              <w:t xml:space="preserve"> </w:t>
+            </w:r>
+            <w:r>
+              <w:rPr>
+                <w:rFonts w:ascii="Consolas" w:hAnsi="Consolas" w:cs="Consolas"/>
+                <w:color w:val="9B5F9B"/>
+              </w:rPr>
+              <w:t>false</w:t>
+            </w:r>
+            <w:r>
+              <w:rPr>
+                <w:rFonts w:ascii="Consolas" w:hAnsi="Consolas" w:cs="Consolas"/>
+                <w:color w:val="1E7C70"/>
+              </w:rPr>
+              <w:t>;</w:t>
+            </w:r>
+          </w:p>
+          <w:p>
+            <w:pPr>
+              <w:pStyle w:val="HTMLPreformatted"/>
+              <w:shd w:val="clear" w:color="auto" w:fill="FFFFFF"/>
+              <w:cnfStyle w:val="000000000000" w:firstRow="0" w:lastRow="0" w:firstColumn="0" w:lastColumn="0" w:oddVBand="0" w:evenVBand="0" w:oddHBand="0" w:evenHBand="0" w:firstRowFirstColumn="0" w:firstRowLastColumn="0" w:lastRowFirstColumn="0" w:lastRowLastColumn="0"/>
+              <w:rPr>
+                <w:rFonts w:ascii="Consolas" w:hAnsi="Consolas" w:cs="Consolas"/>
+                <w:color w:val="000000"/>
+              </w:rPr>
+            </w:pPr>
+            <w:r>
+              <w:rPr>
+                <w:rFonts w:ascii="Consolas" w:hAnsi="Consolas" w:cs="Consolas"/>
+                <w:color w:val="1E7C70"/>
+              </w:rPr>
+              <w:t>}</w:t>
+            </w:r>
           </w:p>
         </w:tc>
         <w:tc>
@@ -1496,7 +3326,6 @@
             <w:r>
               <w:t xml:space="preserve"> or </w:t>
             </w:r>
-            <w:bookmarkStart w:id="0" w:name="_GoBack"/>
             <w:r>
               <w:rPr>
                 <w:b/>
@@ -1504,11 +3333,10 @@
               <w:t>snowboard</w:t>
             </w:r>
             <w:r>
-              <w:t xml:space="preserve"> </w:t>
-            </w:r>
-            <w:bookmarkEnd w:id="0"/>
-            <w:r>
-              <w:t>lesson types.</w:t>
+              <w:t xml:space="preserve"> lesson types.</w:t>
+            </w:r>
+            <w:r>
+              <w:t xml:space="preserve"> Returns a warning if nothing is selected.</w:t>
             </w:r>
           </w:p>
         </w:tc>
@@ -1544,8 +3372,219 @@
           </w:tcPr>
           <w:p>
             <w:pPr>
+              <w:pStyle w:val="HTMLPreformatted"/>
+              <w:shd w:val="clear" w:color="auto" w:fill="FFFFFF"/>
               <w:cnfStyle w:val="000000100000" w:firstRow="0" w:lastRow="0" w:firstColumn="0" w:lastColumn="0" w:oddVBand="0" w:evenVBand="0" w:oddHBand="1" w:evenHBand="0" w:firstRowFirstColumn="0" w:firstRowLastColumn="0" w:lastRowFirstColumn="0" w:lastRowLastColumn="0"/>
-            </w:pPr>
+              <w:rPr>
+                <w:rFonts w:ascii="Consolas" w:hAnsi="Consolas" w:cs="Consolas"/>
+                <w:color w:val="000000"/>
+              </w:rPr>
+            </w:pPr>
+            <w:r>
+              <w:rPr>
+                <w:rFonts w:ascii="Consolas" w:hAnsi="Consolas" w:cs="Consolas"/>
+                <w:color w:val="4F76AC"/>
+              </w:rPr>
+              <w:t>if</w:t>
+            </w:r>
+            <w:r>
+              <w:rPr>
+                <w:rFonts w:ascii="Consolas" w:hAnsi="Consolas" w:cs="Consolas"/>
+                <w:color w:val="000000"/>
+              </w:rPr>
+              <w:t xml:space="preserve"> </w:t>
+            </w:r>
+            <w:r>
+              <w:rPr>
+                <w:rFonts w:ascii="Consolas" w:hAnsi="Consolas" w:cs="Consolas"/>
+                <w:color w:val="1E7C70"/>
+              </w:rPr>
+              <w:t>(</w:t>
+            </w:r>
+            <w:proofErr w:type="spellStart"/>
+            <w:r>
+              <w:rPr>
+                <w:rFonts w:ascii="Consolas" w:hAnsi="Consolas" w:cs="Consolas"/>
+                <w:color w:val="000000"/>
+              </w:rPr>
+              <w:t>skill.value</w:t>
+            </w:r>
+            <w:proofErr w:type="spellEnd"/>
+            <w:r>
+              <w:rPr>
+                <w:rFonts w:ascii="Consolas" w:hAnsi="Consolas" w:cs="Consolas"/>
+                <w:color w:val="000000"/>
+              </w:rPr>
+              <w:t xml:space="preserve"> </w:t>
+            </w:r>
+            <w:r>
+              <w:rPr>
+                <w:rFonts w:ascii="Consolas" w:hAnsi="Consolas" w:cs="Consolas"/>
+                <w:color w:val="1E7C70"/>
+              </w:rPr>
+              <w:t>==</w:t>
+            </w:r>
+            <w:r>
+              <w:rPr>
+                <w:rFonts w:ascii="Consolas" w:hAnsi="Consolas" w:cs="Consolas"/>
+                <w:color w:val="000000"/>
+              </w:rPr>
+              <w:t xml:space="preserve"> </w:t>
+            </w:r>
+            <w:r>
+              <w:rPr>
+                <w:rFonts w:ascii="Consolas" w:hAnsi="Consolas" w:cs="Consolas"/>
+                <w:color w:val="823125"/>
+              </w:rPr>
+              <w:t>""</w:t>
+            </w:r>
+            <w:r>
+              <w:rPr>
+                <w:rFonts w:ascii="Consolas" w:hAnsi="Consolas" w:cs="Consolas"/>
+                <w:color w:val="1E7C70"/>
+              </w:rPr>
+              <w:t>)</w:t>
+            </w:r>
+            <w:r>
+              <w:rPr>
+                <w:rFonts w:ascii="Consolas" w:hAnsi="Consolas" w:cs="Consolas"/>
+                <w:color w:val="000000"/>
+              </w:rPr>
+              <w:t xml:space="preserve"> </w:t>
+            </w:r>
+            <w:r>
+              <w:rPr>
+                <w:rFonts w:ascii="Consolas" w:hAnsi="Consolas" w:cs="Consolas"/>
+                <w:color w:val="1E7C70"/>
+              </w:rPr>
+              <w:t>{</w:t>
+            </w:r>
+          </w:p>
+          <w:p>
+            <w:pPr>
+              <w:pStyle w:val="HTMLPreformatted"/>
+              <w:shd w:val="clear" w:color="auto" w:fill="FFFFFF"/>
+              <w:cnfStyle w:val="000000100000" w:firstRow="0" w:lastRow="0" w:firstColumn="0" w:lastColumn="0" w:oddVBand="0" w:evenVBand="0" w:oddHBand="1" w:evenHBand="0" w:firstRowFirstColumn="0" w:firstRowLastColumn="0" w:lastRowFirstColumn="0" w:lastRowLastColumn="0"/>
+              <w:rPr>
+                <w:rFonts w:ascii="Consolas" w:hAnsi="Consolas" w:cs="Consolas"/>
+                <w:color w:val="000000"/>
+              </w:rPr>
+            </w:pPr>
+            <w:r>
+              <w:rPr>
+                <w:rFonts w:ascii="Consolas" w:hAnsi="Consolas" w:cs="Consolas"/>
+                <w:color w:val="000000"/>
+              </w:rPr>
+              <w:t xml:space="preserve">                    </w:t>
+            </w:r>
+            <w:proofErr w:type="spellStart"/>
+            <w:r>
+              <w:rPr>
+                <w:rFonts w:ascii="Consolas" w:hAnsi="Consolas" w:cs="Consolas"/>
+                <w:color w:val="000000"/>
+              </w:rPr>
+              <w:t>skillError.style.display</w:t>
+            </w:r>
+            <w:proofErr w:type="spellEnd"/>
+            <w:r>
+              <w:rPr>
+                <w:rFonts w:ascii="Consolas" w:hAnsi="Consolas" w:cs="Consolas"/>
+                <w:color w:val="000000"/>
+              </w:rPr>
+              <w:t xml:space="preserve"> </w:t>
+            </w:r>
+            <w:r>
+              <w:rPr>
+                <w:rFonts w:ascii="Consolas" w:hAnsi="Consolas" w:cs="Consolas"/>
+                <w:color w:val="1E7C70"/>
+              </w:rPr>
+              <w:t>=</w:t>
+            </w:r>
+            <w:r>
+              <w:rPr>
+                <w:rFonts w:ascii="Consolas" w:hAnsi="Consolas" w:cs="Consolas"/>
+                <w:color w:val="000000"/>
+              </w:rPr>
+              <w:t xml:space="preserve"> </w:t>
+            </w:r>
+            <w:r>
+              <w:rPr>
+                <w:rFonts w:ascii="Consolas" w:hAnsi="Consolas" w:cs="Consolas"/>
+                <w:color w:val="823125"/>
+              </w:rPr>
+              <w:t>"inline"</w:t>
+            </w:r>
+            <w:r>
+              <w:rPr>
+                <w:rFonts w:ascii="Consolas" w:hAnsi="Consolas" w:cs="Consolas"/>
+                <w:color w:val="1E7C70"/>
+              </w:rPr>
+              <w:t>;</w:t>
+            </w:r>
+          </w:p>
+          <w:p>
+            <w:pPr>
+              <w:pStyle w:val="HTMLPreformatted"/>
+              <w:shd w:val="clear" w:color="auto" w:fill="FFFFFF"/>
+              <w:cnfStyle w:val="000000100000" w:firstRow="0" w:lastRow="0" w:firstColumn="0" w:lastColumn="0" w:oddVBand="0" w:evenVBand="0" w:oddHBand="1" w:evenHBand="0" w:firstRowFirstColumn="0" w:firstRowLastColumn="0" w:lastRowFirstColumn="0" w:lastRowLastColumn="0"/>
+              <w:rPr>
+                <w:rFonts w:ascii="Consolas" w:hAnsi="Consolas" w:cs="Consolas"/>
+                <w:color w:val="000000"/>
+              </w:rPr>
+            </w:pPr>
+            <w:r>
+              <w:rPr>
+                <w:rFonts w:ascii="Consolas" w:hAnsi="Consolas" w:cs="Consolas"/>
+                <w:color w:val="000000"/>
+              </w:rPr>
+              <w:t xml:space="preserve">                    </w:t>
+            </w:r>
+            <w:r>
+              <w:rPr>
+                <w:rFonts w:ascii="Consolas" w:hAnsi="Consolas" w:cs="Consolas"/>
+                <w:color w:val="4F76AC"/>
+              </w:rPr>
+              <w:t>return</w:t>
+            </w:r>
+            <w:r>
+              <w:rPr>
+                <w:rFonts w:ascii="Consolas" w:hAnsi="Consolas" w:cs="Consolas"/>
+                <w:color w:val="000000"/>
+              </w:rPr>
+              <w:t xml:space="preserve"> </w:t>
+            </w:r>
+            <w:r>
+              <w:rPr>
+                <w:rFonts w:ascii="Consolas" w:hAnsi="Consolas" w:cs="Consolas"/>
+                <w:color w:val="9B5F9B"/>
+              </w:rPr>
+              <w:t>false</w:t>
+            </w:r>
+            <w:r>
+              <w:rPr>
+                <w:rFonts w:ascii="Consolas" w:hAnsi="Consolas" w:cs="Consolas"/>
+                <w:color w:val="1E7C70"/>
+              </w:rPr>
+              <w:t>;</w:t>
+            </w:r>
+          </w:p>
+          <w:p>
+            <w:pPr>
+              <w:pStyle w:val="HTMLPreformatted"/>
+              <w:shd w:val="clear" w:color="auto" w:fill="FFFFFF"/>
+              <w:cnfStyle w:val="000000100000" w:firstRow="0" w:lastRow="0" w:firstColumn="0" w:lastColumn="0" w:oddVBand="0" w:evenVBand="0" w:oddHBand="1" w:evenHBand="0" w:firstRowFirstColumn="0" w:firstRowLastColumn="0" w:lastRowFirstColumn="0" w:lastRowLastColumn="0"/>
+              <w:rPr>
+                <w:rFonts w:ascii="Consolas" w:hAnsi="Consolas" w:cs="Consolas"/>
+                <w:color w:val="000000"/>
+              </w:rPr>
+            </w:pPr>
+            <w:r>
+              <w:rPr>
+                <w:rFonts w:ascii="Consolas" w:hAnsi="Consolas" w:cs="Consolas"/>
+                <w:color w:val="1E7C70"/>
+              </w:rPr>
+              <w:t>}</w:t>
+            </w:r>
           </w:p>
         </w:tc>
         <w:tc>
@@ -1558,6 +3597,12 @@
             </w:pPr>
             <w:r>
               <w:t>Checks if user has selected one of the skill levels.</w:t>
+            </w:r>
+            <w:r>
+              <w:t xml:space="preserve"> </w:t>
+            </w:r>
+            <w:r>
+              <w:t>Returns a warning if nothing is selected.</w:t>
             </w:r>
           </w:p>
         </w:tc>
@@ -1639,7 +3684,230 @@
           </w:tcPr>
           <w:p>
             <w:pPr>
+              <w:pStyle w:val="HTMLPreformatted"/>
+              <w:shd w:val="clear" w:color="auto" w:fill="FFFFFF"/>
               <w:cnfStyle w:val="000000100000" w:firstRow="0" w:lastRow="0" w:firstColumn="0" w:lastColumn="0" w:oddVBand="0" w:evenVBand="0" w:oddHBand="1" w:evenHBand="0" w:firstRowFirstColumn="0" w:firstRowLastColumn="0" w:lastRowFirstColumn="0" w:lastRowLastColumn="0"/>
+              <w:rPr>
+                <w:rFonts w:ascii="Consolas" w:hAnsi="Consolas" w:cs="Consolas"/>
+                <w:color w:val="000000"/>
+              </w:rPr>
+            </w:pPr>
+            <w:r>
+              <w:rPr>
+                <w:rFonts w:ascii="Consolas" w:hAnsi="Consolas" w:cs="Consolas"/>
+                <w:color w:val="4F76AC"/>
+              </w:rPr>
+              <w:t>if</w:t>
+            </w:r>
+            <w:r>
+              <w:rPr>
+                <w:rFonts w:ascii="Consolas" w:hAnsi="Consolas" w:cs="Consolas"/>
+                <w:color w:val="000000"/>
+              </w:rPr>
+              <w:t xml:space="preserve"> </w:t>
+            </w:r>
+            <w:r>
+              <w:rPr>
+                <w:rFonts w:ascii="Consolas" w:hAnsi="Consolas" w:cs="Consolas"/>
+                <w:color w:val="1E7C70"/>
+              </w:rPr>
+              <w:t>(</w:t>
+            </w:r>
+            <w:proofErr w:type="spellStart"/>
+            <w:r>
+              <w:rPr>
+                <w:rFonts w:ascii="Consolas" w:hAnsi="Consolas" w:cs="Consolas"/>
+                <w:color w:val="000000"/>
+              </w:rPr>
+              <w:t>name.value</w:t>
+            </w:r>
+            <w:proofErr w:type="spellEnd"/>
+            <w:r>
+              <w:rPr>
+                <w:rFonts w:ascii="Consolas" w:hAnsi="Consolas" w:cs="Consolas"/>
+                <w:color w:val="000000"/>
+              </w:rPr>
+              <w:t xml:space="preserve"> </w:t>
+            </w:r>
+            <w:r>
+              <w:rPr>
+                <w:rFonts w:ascii="Consolas" w:hAnsi="Consolas" w:cs="Consolas"/>
+                <w:color w:val="1E7C70"/>
+              </w:rPr>
+              <w:t>===</w:t>
+            </w:r>
+            <w:r>
+              <w:rPr>
+                <w:rFonts w:ascii="Consolas" w:hAnsi="Consolas" w:cs="Consolas"/>
+                <w:color w:val="000000"/>
+              </w:rPr>
+              <w:t xml:space="preserve"> </w:t>
+            </w:r>
+            <w:r>
+              <w:rPr>
+                <w:rFonts w:ascii="Consolas" w:hAnsi="Consolas" w:cs="Consolas"/>
+                <w:color w:val="823125"/>
+              </w:rPr>
+              <w:t>""</w:t>
+            </w:r>
+            <w:r>
+              <w:rPr>
+                <w:rFonts w:ascii="Consolas" w:hAnsi="Consolas" w:cs="Consolas"/>
+                <w:color w:val="1E7C70"/>
+              </w:rPr>
+              <w:t>)</w:t>
+            </w:r>
+            <w:r>
+              <w:rPr>
+                <w:rFonts w:ascii="Consolas" w:hAnsi="Consolas" w:cs="Consolas"/>
+                <w:color w:val="000000"/>
+              </w:rPr>
+              <w:t xml:space="preserve"> </w:t>
+            </w:r>
+            <w:r>
+              <w:rPr>
+                <w:rFonts w:ascii="Consolas" w:hAnsi="Consolas" w:cs="Consolas"/>
+                <w:color w:val="1E7C70"/>
+              </w:rPr>
+              <w:t>{</w:t>
+            </w:r>
+          </w:p>
+          <w:p>
+            <w:pPr>
+              <w:pStyle w:val="HTMLPreformatted"/>
+              <w:shd w:val="clear" w:color="auto" w:fill="FFFFFF"/>
+              <w:cnfStyle w:val="000000100000" w:firstRow="0" w:lastRow="0" w:firstColumn="0" w:lastColumn="0" w:oddVBand="0" w:evenVBand="0" w:oddHBand="1" w:evenHBand="0" w:firstRowFirstColumn="0" w:firstRowLastColumn="0" w:lastRowFirstColumn="0" w:lastRowLastColumn="0"/>
+              <w:rPr>
+                <w:rFonts w:ascii="Consolas" w:hAnsi="Consolas" w:cs="Consolas"/>
+                <w:color w:val="000000"/>
+              </w:rPr>
+            </w:pPr>
+            <w:r>
+              <w:rPr>
+                <w:rFonts w:ascii="Consolas" w:hAnsi="Consolas" w:cs="Consolas"/>
+                <w:color w:val="000000"/>
+              </w:rPr>
+              <w:t xml:space="preserve">                    </w:t>
+            </w:r>
+            <w:proofErr w:type="spellStart"/>
+            <w:r>
+              <w:rPr>
+                <w:rFonts w:ascii="Consolas" w:hAnsi="Consolas" w:cs="Consolas"/>
+                <w:color w:val="000000"/>
+              </w:rPr>
+              <w:t>nameError.style.display</w:t>
+            </w:r>
+            <w:proofErr w:type="spellEnd"/>
+            <w:r>
+              <w:rPr>
+                <w:rFonts w:ascii="Consolas" w:hAnsi="Consolas" w:cs="Consolas"/>
+                <w:color w:val="000000"/>
+              </w:rPr>
+              <w:t xml:space="preserve"> </w:t>
+            </w:r>
+            <w:r>
+              <w:rPr>
+                <w:rFonts w:ascii="Consolas" w:hAnsi="Consolas" w:cs="Consolas"/>
+                <w:color w:val="1E7C70"/>
+              </w:rPr>
+              <w:t>=</w:t>
+            </w:r>
+            <w:r>
+              <w:rPr>
+                <w:rFonts w:ascii="Consolas" w:hAnsi="Consolas" w:cs="Consolas"/>
+                <w:color w:val="000000"/>
+              </w:rPr>
+              <w:t xml:space="preserve"> </w:t>
+            </w:r>
+            <w:r>
+              <w:rPr>
+                <w:rFonts w:ascii="Consolas" w:hAnsi="Consolas" w:cs="Consolas"/>
+                <w:color w:val="823125"/>
+              </w:rPr>
+              <w:t>"inline"</w:t>
+            </w:r>
+            <w:r>
+              <w:rPr>
+                <w:rFonts w:ascii="Consolas" w:hAnsi="Consolas" w:cs="Consolas"/>
+                <w:color w:val="1E7C70"/>
+              </w:rPr>
+              <w:t>;</w:t>
+            </w:r>
+          </w:p>
+          <w:p>
+            <w:pPr>
+              <w:pStyle w:val="HTMLPreformatted"/>
+              <w:shd w:val="clear" w:color="auto" w:fill="FFFFFF"/>
+              <w:cnfStyle w:val="000000100000" w:firstRow="0" w:lastRow="0" w:firstColumn="0" w:lastColumn="0" w:oddVBand="0" w:evenVBand="0" w:oddHBand="1" w:evenHBand="0" w:firstRowFirstColumn="0" w:firstRowLastColumn="0" w:lastRowFirstColumn="0" w:lastRowLastColumn="0"/>
+              <w:rPr>
+                <w:rFonts w:ascii="Consolas" w:hAnsi="Consolas" w:cs="Consolas"/>
+                <w:color w:val="000000"/>
+              </w:rPr>
+            </w:pPr>
+            <w:r>
+              <w:rPr>
+                <w:rFonts w:ascii="Consolas" w:hAnsi="Consolas" w:cs="Consolas"/>
+                <w:color w:val="000000"/>
+              </w:rPr>
+              <w:t xml:space="preserve">                    </w:t>
+            </w:r>
+            <w:r>
+              <w:rPr>
+                <w:rFonts w:ascii="Consolas" w:hAnsi="Consolas" w:cs="Consolas"/>
+                <w:color w:val="4F76AC"/>
+              </w:rPr>
+              <w:t>return</w:t>
+            </w:r>
+            <w:r>
+              <w:rPr>
+                <w:rFonts w:ascii="Consolas" w:hAnsi="Consolas" w:cs="Consolas"/>
+                <w:color w:val="000000"/>
+              </w:rPr>
+              <w:t xml:space="preserve"> </w:t>
+            </w:r>
+            <w:r>
+              <w:rPr>
+                <w:rFonts w:ascii="Consolas" w:hAnsi="Consolas" w:cs="Consolas"/>
+                <w:color w:val="9B5F9B"/>
+              </w:rPr>
+              <w:t>false</w:t>
+            </w:r>
+            <w:r>
+              <w:rPr>
+                <w:rFonts w:ascii="Consolas" w:hAnsi="Consolas" w:cs="Consolas"/>
+                <w:color w:val="1E7C70"/>
+              </w:rPr>
+              <w:t>;</w:t>
+            </w:r>
+          </w:p>
+          <w:p>
+            <w:pPr>
+              <w:pStyle w:val="HTMLPreformatted"/>
+              <w:shd w:val="clear" w:color="auto" w:fill="FFFFFF"/>
+              <w:cnfStyle w:val="000000100000" w:firstRow="0" w:lastRow="0" w:firstColumn="0" w:lastColumn="0" w:oddVBand="0" w:evenVBand="0" w:oddHBand="1" w:evenHBand="0" w:firstRowFirstColumn="0" w:firstRowLastColumn="0" w:lastRowFirstColumn="0" w:lastRowLastColumn="0"/>
+              <w:rPr>
+                <w:rFonts w:ascii="Consolas" w:hAnsi="Consolas" w:cs="Consolas"/>
+                <w:color w:val="000000"/>
+              </w:rPr>
+            </w:pPr>
+            <w:r>
+              <w:rPr>
+                <w:rFonts w:ascii="Consolas" w:hAnsi="Consolas" w:cs="Consolas"/>
+                <w:color w:val="000000"/>
+              </w:rPr>
+              <w:t xml:space="preserve">                </w:t>
+            </w:r>
+            <w:r>
+              <w:rPr>
+                <w:rFonts w:ascii="Consolas" w:hAnsi="Consolas" w:cs="Consolas"/>
+                <w:color w:val="1E7C70"/>
+              </w:rPr>
+              <w:t>}</w:t>
+            </w:r>
+          </w:p>
+          <w:p>
+            <w:pPr>
+              <w:cnfStyle w:val="000000100000" w:firstRow="0" w:lastRow="0" w:firstColumn="0" w:lastColumn="0" w:oddVBand="0" w:evenVBand="0" w:oddHBand="1" w:evenHBand="0" w:firstRowFirstColumn="0" w:firstRowLastColumn="0" w:lastRowFirstColumn="0" w:lastRowLastColumn="0"/>
             </w:pPr>
           </w:p>
         </w:tc>
@@ -1653,6 +3921,9 @@
             </w:pPr>
             <w:r>
               <w:t>Checks if user has entered text in this field.</w:t>
+            </w:r>
+            <w:r>
+              <w:t xml:space="preserve"> Will return a warning if nothing has been entered in the field.</w:t>
             </w:r>
           </w:p>
         </w:tc>
@@ -1685,7 +3956,296 @@
           </w:tcPr>
           <w:p>
             <w:pPr>
+              <w:pStyle w:val="HTMLPreformatted"/>
+              <w:shd w:val="clear" w:color="auto" w:fill="FFFFFF"/>
               <w:cnfStyle w:val="000000000000" w:firstRow="0" w:lastRow="0" w:firstColumn="0" w:lastColumn="0" w:oddVBand="0" w:evenVBand="0" w:oddHBand="0" w:evenHBand="0" w:firstRowFirstColumn="0" w:firstRowLastColumn="0" w:lastRowFirstColumn="0" w:lastRowLastColumn="0"/>
+              <w:rPr>
+                <w:rFonts w:ascii="Consolas" w:hAnsi="Consolas" w:cs="Consolas"/>
+                <w:color w:val="000000"/>
+              </w:rPr>
+            </w:pPr>
+            <w:proofErr w:type="spellStart"/>
+            <w:proofErr w:type="gramStart"/>
+            <w:r>
+              <w:rPr>
+                <w:rFonts w:ascii="Consolas" w:hAnsi="Consolas" w:cs="Consolas"/>
+                <w:color w:val="4F76AC"/>
+              </w:rPr>
+              <w:t>var</w:t>
+            </w:r>
+            <w:proofErr w:type="spellEnd"/>
+            <w:proofErr w:type="gramEnd"/>
+            <w:r>
+              <w:rPr>
+                <w:rFonts w:ascii="Consolas" w:hAnsi="Consolas" w:cs="Consolas"/>
+                <w:color w:val="000000"/>
+              </w:rPr>
+              <w:t xml:space="preserve"> </w:t>
+            </w:r>
+            <w:proofErr w:type="spellStart"/>
+            <w:r>
+              <w:rPr>
+                <w:rFonts w:ascii="Consolas" w:hAnsi="Consolas" w:cs="Consolas"/>
+                <w:color w:val="000000"/>
+              </w:rPr>
+              <w:t>dobRegex</w:t>
+            </w:r>
+            <w:proofErr w:type="spellEnd"/>
+            <w:r>
+              <w:rPr>
+                <w:rFonts w:ascii="Consolas" w:hAnsi="Consolas" w:cs="Consolas"/>
+                <w:color w:val="000000"/>
+              </w:rPr>
+              <w:t xml:space="preserve"> </w:t>
+            </w:r>
+            <w:r>
+              <w:rPr>
+                <w:rFonts w:ascii="Consolas" w:hAnsi="Consolas" w:cs="Consolas"/>
+                <w:color w:val="1E7C70"/>
+              </w:rPr>
+              <w:t>=</w:t>
+            </w:r>
+            <w:r>
+              <w:rPr>
+                <w:rFonts w:ascii="Consolas" w:hAnsi="Consolas" w:cs="Consolas"/>
+                <w:color w:val="000000"/>
+              </w:rPr>
+              <w:t xml:space="preserve"> </w:t>
+            </w:r>
+            <w:r>
+              <w:rPr>
+                <w:rFonts w:ascii="Consolas" w:hAnsi="Consolas" w:cs="Consolas"/>
+                <w:color w:val="9B5F9B"/>
+              </w:rPr>
+              <w:t>/(0[1-9]|1[012])[- \/.](0[1-9]|[12][0-9]|3[01])[- \/.](19|20)\d\d/</w:t>
+            </w:r>
+            <w:r>
+              <w:rPr>
+                <w:rFonts w:ascii="Consolas" w:hAnsi="Consolas" w:cs="Consolas"/>
+                <w:color w:val="1E7C70"/>
+              </w:rPr>
+              <w:t>;</w:t>
+            </w:r>
+          </w:p>
+          <w:p>
+            <w:pPr>
+              <w:pStyle w:val="HTMLPreformatted"/>
+              <w:shd w:val="clear" w:color="auto" w:fill="FFFFFF"/>
+              <w:cnfStyle w:val="000000000000" w:firstRow="0" w:lastRow="0" w:firstColumn="0" w:lastColumn="0" w:oddVBand="0" w:evenVBand="0" w:oddHBand="0" w:evenHBand="0" w:firstRowFirstColumn="0" w:firstRowLastColumn="0" w:lastRowFirstColumn="0" w:lastRowLastColumn="0"/>
+              <w:rPr>
+                <w:rFonts w:ascii="Consolas" w:hAnsi="Consolas" w:cs="Consolas"/>
+                <w:color w:val="000000"/>
+              </w:rPr>
+            </w:pPr>
+            <w:r>
+              <w:rPr>
+                <w:rFonts w:ascii="Consolas" w:hAnsi="Consolas" w:cs="Consolas"/>
+                <w:color w:val="4F76AC"/>
+              </w:rPr>
+              <w:t>if</w:t>
+            </w:r>
+            <w:r>
+              <w:rPr>
+                <w:rFonts w:ascii="Consolas" w:hAnsi="Consolas" w:cs="Consolas"/>
+                <w:color w:val="000000"/>
+              </w:rPr>
+              <w:t xml:space="preserve"> </w:t>
+            </w:r>
+            <w:r>
+              <w:rPr>
+                <w:rFonts w:ascii="Consolas" w:hAnsi="Consolas" w:cs="Consolas"/>
+                <w:color w:val="1E7C70"/>
+              </w:rPr>
+              <w:t>(</w:t>
+            </w:r>
+            <w:proofErr w:type="spellStart"/>
+            <w:r>
+              <w:rPr>
+                <w:rFonts w:ascii="Consolas" w:hAnsi="Consolas" w:cs="Consolas"/>
+                <w:color w:val="000000"/>
+              </w:rPr>
+              <w:t>dob.value</w:t>
+            </w:r>
+            <w:proofErr w:type="spellEnd"/>
+            <w:r>
+              <w:rPr>
+                <w:rFonts w:ascii="Consolas" w:hAnsi="Consolas" w:cs="Consolas"/>
+                <w:color w:val="000000"/>
+              </w:rPr>
+              <w:t xml:space="preserve"> </w:t>
+            </w:r>
+            <w:r>
+              <w:rPr>
+                <w:rFonts w:ascii="Consolas" w:hAnsi="Consolas" w:cs="Consolas"/>
+                <w:color w:val="1E7C70"/>
+              </w:rPr>
+              <w:t>===</w:t>
+            </w:r>
+            <w:r>
+              <w:rPr>
+                <w:rFonts w:ascii="Consolas" w:hAnsi="Consolas" w:cs="Consolas"/>
+                <w:color w:val="000000"/>
+              </w:rPr>
+              <w:t xml:space="preserve"> </w:t>
+            </w:r>
+            <w:r>
+              <w:rPr>
+                <w:rFonts w:ascii="Consolas" w:hAnsi="Consolas" w:cs="Consolas"/>
+                <w:color w:val="823125"/>
+              </w:rPr>
+              <w:t>""</w:t>
+            </w:r>
+            <w:r>
+              <w:rPr>
+                <w:rFonts w:ascii="Consolas" w:hAnsi="Consolas" w:cs="Consolas"/>
+                <w:color w:val="1E7C70"/>
+              </w:rPr>
+              <w:t>)</w:t>
+            </w:r>
+            <w:r>
+              <w:rPr>
+                <w:rFonts w:ascii="Consolas" w:hAnsi="Consolas" w:cs="Consolas"/>
+                <w:color w:val="000000"/>
+              </w:rPr>
+              <w:t xml:space="preserve"> </w:t>
+            </w:r>
+            <w:r>
+              <w:rPr>
+                <w:rFonts w:ascii="Consolas" w:hAnsi="Consolas" w:cs="Consolas"/>
+                <w:color w:val="1E7C70"/>
+              </w:rPr>
+              <w:t>{</w:t>
+            </w:r>
+          </w:p>
+          <w:p>
+            <w:pPr>
+              <w:pStyle w:val="HTMLPreformatted"/>
+              <w:shd w:val="clear" w:color="auto" w:fill="FFFFFF"/>
+              <w:cnfStyle w:val="000000000000" w:firstRow="0" w:lastRow="0" w:firstColumn="0" w:lastColumn="0" w:oddVBand="0" w:evenVBand="0" w:oddHBand="0" w:evenHBand="0" w:firstRowFirstColumn="0" w:firstRowLastColumn="0" w:lastRowFirstColumn="0" w:lastRowLastColumn="0"/>
+              <w:rPr>
+                <w:rFonts w:ascii="Consolas" w:hAnsi="Consolas" w:cs="Consolas"/>
+                <w:color w:val="000000"/>
+              </w:rPr>
+            </w:pPr>
+            <w:r>
+              <w:rPr>
+                <w:rFonts w:ascii="Consolas" w:hAnsi="Consolas" w:cs="Consolas"/>
+                <w:color w:val="000000"/>
+              </w:rPr>
+              <w:t xml:space="preserve">                    </w:t>
+            </w:r>
+            <w:proofErr w:type="spellStart"/>
+            <w:r>
+              <w:rPr>
+                <w:rFonts w:ascii="Consolas" w:hAnsi="Consolas" w:cs="Consolas"/>
+                <w:color w:val="000000"/>
+              </w:rPr>
+              <w:t>dobError.style.display</w:t>
+            </w:r>
+            <w:proofErr w:type="spellEnd"/>
+            <w:r>
+              <w:rPr>
+                <w:rFonts w:ascii="Consolas" w:hAnsi="Consolas" w:cs="Consolas"/>
+                <w:color w:val="000000"/>
+              </w:rPr>
+              <w:t xml:space="preserve"> </w:t>
+            </w:r>
+            <w:r>
+              <w:rPr>
+                <w:rFonts w:ascii="Consolas" w:hAnsi="Consolas" w:cs="Consolas"/>
+                <w:color w:val="1E7C70"/>
+              </w:rPr>
+              <w:t>=</w:t>
+            </w:r>
+            <w:r>
+              <w:rPr>
+                <w:rFonts w:ascii="Consolas" w:hAnsi="Consolas" w:cs="Consolas"/>
+                <w:color w:val="000000"/>
+              </w:rPr>
+              <w:t xml:space="preserve"> </w:t>
+            </w:r>
+            <w:r>
+              <w:rPr>
+                <w:rFonts w:ascii="Consolas" w:hAnsi="Consolas" w:cs="Consolas"/>
+                <w:color w:val="823125"/>
+              </w:rPr>
+              <w:t>"inline"</w:t>
+            </w:r>
+            <w:r>
+              <w:rPr>
+                <w:rFonts w:ascii="Consolas" w:hAnsi="Consolas" w:cs="Consolas"/>
+                <w:color w:val="1E7C70"/>
+              </w:rPr>
+              <w:t>;</w:t>
+            </w:r>
+          </w:p>
+          <w:p>
+            <w:pPr>
+              <w:pStyle w:val="HTMLPreformatted"/>
+              <w:shd w:val="clear" w:color="auto" w:fill="FFFFFF"/>
+              <w:cnfStyle w:val="000000000000" w:firstRow="0" w:lastRow="0" w:firstColumn="0" w:lastColumn="0" w:oddVBand="0" w:evenVBand="0" w:oddHBand="0" w:evenHBand="0" w:firstRowFirstColumn="0" w:firstRowLastColumn="0" w:lastRowFirstColumn="0" w:lastRowLastColumn="0"/>
+              <w:rPr>
+                <w:rFonts w:ascii="Consolas" w:hAnsi="Consolas" w:cs="Consolas"/>
+                <w:color w:val="000000"/>
+              </w:rPr>
+            </w:pPr>
+            <w:r>
+              <w:rPr>
+                <w:rFonts w:ascii="Consolas" w:hAnsi="Consolas" w:cs="Consolas"/>
+                <w:color w:val="000000"/>
+              </w:rPr>
+              <w:t xml:space="preserve">                    </w:t>
+            </w:r>
+            <w:r>
+              <w:rPr>
+                <w:rFonts w:ascii="Consolas" w:hAnsi="Consolas" w:cs="Consolas"/>
+                <w:color w:val="4F76AC"/>
+              </w:rPr>
+              <w:t>return</w:t>
+            </w:r>
+            <w:r>
+              <w:rPr>
+                <w:rFonts w:ascii="Consolas" w:hAnsi="Consolas" w:cs="Consolas"/>
+                <w:color w:val="000000"/>
+              </w:rPr>
+              <w:t xml:space="preserve"> </w:t>
+            </w:r>
+            <w:r>
+              <w:rPr>
+                <w:rFonts w:ascii="Consolas" w:hAnsi="Consolas" w:cs="Consolas"/>
+                <w:color w:val="9B5F9B"/>
+              </w:rPr>
+              <w:t>false</w:t>
+            </w:r>
+            <w:r>
+              <w:rPr>
+                <w:rFonts w:ascii="Consolas" w:hAnsi="Consolas" w:cs="Consolas"/>
+                <w:color w:val="1E7C70"/>
+              </w:rPr>
+              <w:t>;</w:t>
+            </w:r>
+          </w:p>
+          <w:p>
+            <w:pPr>
+              <w:pStyle w:val="HTMLPreformatted"/>
+              <w:shd w:val="clear" w:color="auto" w:fill="FFFFFF"/>
+              <w:cnfStyle w:val="000000000000" w:firstRow="0" w:lastRow="0" w:firstColumn="0" w:lastColumn="0" w:oddVBand="0" w:evenVBand="0" w:oddHBand="0" w:evenHBand="0" w:firstRowFirstColumn="0" w:firstRowLastColumn="0" w:lastRowFirstColumn="0" w:lastRowLastColumn="0"/>
+              <w:rPr>
+                <w:rFonts w:ascii="Consolas" w:hAnsi="Consolas" w:cs="Consolas"/>
+                <w:color w:val="000000"/>
+              </w:rPr>
+            </w:pPr>
+            <w:r>
+              <w:rPr>
+                <w:rFonts w:ascii="Consolas" w:hAnsi="Consolas" w:cs="Consolas"/>
+                <w:color w:val="1E7C70"/>
+              </w:rPr>
+              <w:t>}</w:t>
+            </w:r>
+          </w:p>
+          <w:p>
+            <w:pPr>
+              <w:cnfStyle w:val="000000000000" w:firstRow="0" w:lastRow="0" w:firstColumn="0" w:lastColumn="0" w:oddVBand="0" w:evenVBand="0" w:oddHBand="0" w:evenHBand="0" w:firstRowFirstColumn="0" w:firstRowLastColumn="0" w:lastRowFirstColumn="0" w:lastRowLastColumn="0"/>
             </w:pPr>
           </w:p>
         </w:tc>
@@ -1707,6 +4267,15 @@
             </w:pPr>
             <w:r>
               <w:t>MM-DD-YYYY format.</w:t>
+            </w:r>
+            <w:r>
+              <w:t xml:space="preserve"> </w:t>
+            </w:r>
+            <w:r>
+              <w:t>Will return a warning if nothin</w:t>
+            </w:r>
+            <w:r>
+              <w:t>g has been entered in the field, or date is not in correct format.</w:t>
             </w:r>
           </w:p>
         </w:tc>
@@ -1742,8 +4311,220 @@
           </w:tcPr>
           <w:p>
             <w:pPr>
+              <w:pStyle w:val="HTMLPreformatted"/>
+              <w:shd w:val="clear" w:color="auto" w:fill="FFFFFF"/>
               <w:cnfStyle w:val="000000100000" w:firstRow="0" w:lastRow="0" w:firstColumn="0" w:lastColumn="0" w:oddVBand="0" w:evenVBand="0" w:oddHBand="1" w:evenHBand="0" w:firstRowFirstColumn="0" w:firstRowLastColumn="0" w:lastRowFirstColumn="0" w:lastRowLastColumn="0"/>
-            </w:pPr>
+              <w:rPr>
+                <w:rFonts w:ascii="Consolas" w:hAnsi="Consolas" w:cs="Consolas"/>
+                <w:color w:val="000000"/>
+              </w:rPr>
+            </w:pPr>
+            <w:r>
+              <w:rPr>
+                <w:rFonts w:ascii="Consolas" w:hAnsi="Consolas" w:cs="Consolas"/>
+                <w:color w:val="4F76AC"/>
+              </w:rPr>
+              <w:t>if</w:t>
+            </w:r>
+            <w:r>
+              <w:rPr>
+                <w:rFonts w:ascii="Consolas" w:hAnsi="Consolas" w:cs="Consolas"/>
+                <w:color w:val="000000"/>
+              </w:rPr>
+              <w:t xml:space="preserve"> </w:t>
+            </w:r>
+            <w:r>
+              <w:rPr>
+                <w:rFonts w:ascii="Consolas" w:hAnsi="Consolas" w:cs="Consolas"/>
+                <w:color w:val="1E7C70"/>
+              </w:rPr>
+              <w:t>(</w:t>
+            </w:r>
+            <w:proofErr w:type="spellStart"/>
+            <w:r>
+              <w:rPr>
+                <w:rFonts w:ascii="Consolas" w:hAnsi="Consolas" w:cs="Consolas"/>
+                <w:color w:val="000000"/>
+              </w:rPr>
+              <w:t>age.value</w:t>
+            </w:r>
+            <w:proofErr w:type="spellEnd"/>
+            <w:r>
+              <w:rPr>
+                <w:rFonts w:ascii="Consolas" w:hAnsi="Consolas" w:cs="Consolas"/>
+                <w:color w:val="000000"/>
+              </w:rPr>
+              <w:t xml:space="preserve"> </w:t>
+            </w:r>
+            <w:r>
+              <w:rPr>
+                <w:rFonts w:ascii="Consolas" w:hAnsi="Consolas" w:cs="Consolas"/>
+                <w:color w:val="1E7C70"/>
+              </w:rPr>
+              <w:t>===</w:t>
+            </w:r>
+            <w:r>
+              <w:rPr>
+                <w:rFonts w:ascii="Consolas" w:hAnsi="Consolas" w:cs="Consolas"/>
+                <w:color w:val="000000"/>
+              </w:rPr>
+              <w:t xml:space="preserve"> </w:t>
+            </w:r>
+            <w:r>
+              <w:rPr>
+                <w:rFonts w:ascii="Consolas" w:hAnsi="Consolas" w:cs="Consolas"/>
+                <w:color w:val="823125"/>
+              </w:rPr>
+              <w:t>""</w:t>
+            </w:r>
+            <w:r>
+              <w:rPr>
+                <w:rFonts w:ascii="Consolas" w:hAnsi="Consolas" w:cs="Consolas"/>
+                <w:color w:val="1E7C70"/>
+              </w:rPr>
+              <w:t>)</w:t>
+            </w:r>
+            <w:r>
+              <w:rPr>
+                <w:rFonts w:ascii="Consolas" w:hAnsi="Consolas" w:cs="Consolas"/>
+                <w:color w:val="000000"/>
+              </w:rPr>
+              <w:t xml:space="preserve"> </w:t>
+            </w:r>
+            <w:r>
+              <w:rPr>
+                <w:rFonts w:ascii="Consolas" w:hAnsi="Consolas" w:cs="Consolas"/>
+                <w:color w:val="1E7C70"/>
+              </w:rPr>
+              <w:t>{</w:t>
+            </w:r>
+          </w:p>
+          <w:p>
+            <w:pPr>
+              <w:pStyle w:val="HTMLPreformatted"/>
+              <w:shd w:val="clear" w:color="auto" w:fill="FFFFFF"/>
+              <w:cnfStyle w:val="000000100000" w:firstRow="0" w:lastRow="0" w:firstColumn="0" w:lastColumn="0" w:oddVBand="0" w:evenVBand="0" w:oddHBand="1" w:evenHBand="0" w:firstRowFirstColumn="0" w:firstRowLastColumn="0" w:lastRowFirstColumn="0" w:lastRowLastColumn="0"/>
+              <w:rPr>
+                <w:rFonts w:ascii="Consolas" w:hAnsi="Consolas" w:cs="Consolas"/>
+                <w:color w:val="000000"/>
+              </w:rPr>
+            </w:pPr>
+            <w:r>
+              <w:rPr>
+                <w:rFonts w:ascii="Consolas" w:hAnsi="Consolas" w:cs="Consolas"/>
+                <w:color w:val="000000"/>
+              </w:rPr>
+              <w:t xml:space="preserve">                    </w:t>
+            </w:r>
+            <w:proofErr w:type="spellStart"/>
+            <w:r>
+              <w:rPr>
+                <w:rFonts w:ascii="Consolas" w:hAnsi="Consolas" w:cs="Consolas"/>
+                <w:color w:val="000000"/>
+              </w:rPr>
+              <w:t>ageError.style.display</w:t>
+            </w:r>
+            <w:proofErr w:type="spellEnd"/>
+            <w:r>
+              <w:rPr>
+                <w:rFonts w:ascii="Consolas" w:hAnsi="Consolas" w:cs="Consolas"/>
+                <w:color w:val="000000"/>
+              </w:rPr>
+              <w:t xml:space="preserve"> </w:t>
+            </w:r>
+            <w:r>
+              <w:rPr>
+                <w:rFonts w:ascii="Consolas" w:hAnsi="Consolas" w:cs="Consolas"/>
+                <w:color w:val="1E7C70"/>
+              </w:rPr>
+              <w:t>=</w:t>
+            </w:r>
+            <w:r>
+              <w:rPr>
+                <w:rFonts w:ascii="Consolas" w:hAnsi="Consolas" w:cs="Consolas"/>
+                <w:color w:val="000000"/>
+              </w:rPr>
+              <w:t xml:space="preserve"> </w:t>
+            </w:r>
+            <w:r>
+              <w:rPr>
+                <w:rFonts w:ascii="Consolas" w:hAnsi="Consolas" w:cs="Consolas"/>
+                <w:color w:val="823125"/>
+              </w:rPr>
+              <w:t>"inline"</w:t>
+            </w:r>
+            <w:r>
+              <w:rPr>
+                <w:rFonts w:ascii="Consolas" w:hAnsi="Consolas" w:cs="Consolas"/>
+                <w:color w:val="1E7C70"/>
+              </w:rPr>
+              <w:t>;</w:t>
+            </w:r>
+          </w:p>
+          <w:p>
+            <w:pPr>
+              <w:pStyle w:val="HTMLPreformatted"/>
+              <w:shd w:val="clear" w:color="auto" w:fill="FFFFFF"/>
+              <w:cnfStyle w:val="000000100000" w:firstRow="0" w:lastRow="0" w:firstColumn="0" w:lastColumn="0" w:oddVBand="0" w:evenVBand="0" w:oddHBand="1" w:evenHBand="0" w:firstRowFirstColumn="0" w:firstRowLastColumn="0" w:lastRowFirstColumn="0" w:lastRowLastColumn="0"/>
+              <w:rPr>
+                <w:rFonts w:ascii="Consolas" w:hAnsi="Consolas" w:cs="Consolas"/>
+                <w:color w:val="000000"/>
+              </w:rPr>
+            </w:pPr>
+            <w:r>
+              <w:rPr>
+                <w:rFonts w:ascii="Consolas" w:hAnsi="Consolas" w:cs="Consolas"/>
+                <w:color w:val="000000"/>
+              </w:rPr>
+              <w:lastRenderedPageBreak/>
+              <w:t xml:space="preserve">                    </w:t>
+            </w:r>
+            <w:r>
+              <w:rPr>
+                <w:rFonts w:ascii="Consolas" w:hAnsi="Consolas" w:cs="Consolas"/>
+                <w:color w:val="4F76AC"/>
+              </w:rPr>
+              <w:t>return</w:t>
+            </w:r>
+            <w:r>
+              <w:rPr>
+                <w:rFonts w:ascii="Consolas" w:hAnsi="Consolas" w:cs="Consolas"/>
+                <w:color w:val="000000"/>
+              </w:rPr>
+              <w:t xml:space="preserve"> </w:t>
+            </w:r>
+            <w:r>
+              <w:rPr>
+                <w:rFonts w:ascii="Consolas" w:hAnsi="Consolas" w:cs="Consolas"/>
+                <w:color w:val="9B5F9B"/>
+              </w:rPr>
+              <w:t>false</w:t>
+            </w:r>
+            <w:r>
+              <w:rPr>
+                <w:rFonts w:ascii="Consolas" w:hAnsi="Consolas" w:cs="Consolas"/>
+                <w:color w:val="1E7C70"/>
+              </w:rPr>
+              <w:t>;</w:t>
+            </w:r>
+          </w:p>
+          <w:p>
+            <w:pPr>
+              <w:pStyle w:val="HTMLPreformatted"/>
+              <w:shd w:val="clear" w:color="auto" w:fill="FFFFFF"/>
+              <w:cnfStyle w:val="000000100000" w:firstRow="0" w:lastRow="0" w:firstColumn="0" w:lastColumn="0" w:oddVBand="0" w:evenVBand="0" w:oddHBand="1" w:evenHBand="0" w:firstRowFirstColumn="0" w:firstRowLastColumn="0" w:lastRowFirstColumn="0" w:lastRowLastColumn="0"/>
+              <w:rPr>
+                <w:rFonts w:ascii="Consolas" w:hAnsi="Consolas" w:cs="Consolas"/>
+                <w:color w:val="000000"/>
+              </w:rPr>
+            </w:pPr>
+            <w:r>
+              <w:rPr>
+                <w:rFonts w:ascii="Consolas" w:hAnsi="Consolas" w:cs="Consolas"/>
+                <w:color w:val="1E7C70"/>
+              </w:rPr>
+              <w:t>}</w:t>
+            </w:r>
           </w:p>
         </w:tc>
         <w:tc>
@@ -1755,7 +4536,14 @@
               <w:cnfStyle w:val="000000100000" w:firstRow="0" w:lastRow="0" w:firstColumn="0" w:lastColumn="0" w:oddVBand="0" w:evenVBand="0" w:oddHBand="1" w:evenHBand="0" w:firstRowFirstColumn="0" w:firstRowLastColumn="0" w:lastRowFirstColumn="0" w:lastRowLastColumn="0"/>
             </w:pPr>
             <w:r>
+              <w:lastRenderedPageBreak/>
               <w:t>Checks if user has entered a number for their age.</w:t>
+            </w:r>
+            <w:r>
+              <w:t xml:space="preserve"> </w:t>
+            </w:r>
+            <w:r>
+              <w:t>Will return a warning if nothing has been entered in the field.</w:t>
             </w:r>
           </w:p>
         </w:tc>
@@ -1778,6 +4566,7 @@
               <w:rPr>
                 <w:b w:val="0"/>
               </w:rPr>
+              <w:lastRenderedPageBreak/>
               <w:t>Email</w:t>
             </w:r>
           </w:p>
@@ -1790,6 +4579,296 @@
             <w:pPr>
               <w:cnfStyle w:val="000000000000" w:firstRow="0" w:lastRow="0" w:firstColumn="0" w:lastColumn="0" w:oddVBand="0" w:evenVBand="0" w:oddHBand="0" w:evenHBand="0" w:firstRowFirstColumn="0" w:firstRowLastColumn="0" w:lastRowFirstColumn="0" w:lastRowLastColumn="0"/>
             </w:pPr>
+            <w:proofErr w:type="spellStart"/>
+            <w:r>
+              <w:t>var</w:t>
+            </w:r>
+            <w:proofErr w:type="spellEnd"/>
+            <w:r>
+              <w:t xml:space="preserve"> </w:t>
+            </w:r>
+            <w:proofErr w:type="spellStart"/>
+            <w:r>
+              <w:t>emailRegex</w:t>
+            </w:r>
+            <w:proofErr w:type="spellEnd"/>
+            <w:r>
+              <w:t xml:space="preserve"> = /^(([^&lt;&gt;()[\]\\.,;:\s@\"]</w:t>
+            </w:r>
+          </w:p>
+          <w:p>
+            <w:pPr>
+              <w:cnfStyle w:val="000000000000" w:firstRow="0" w:lastRow="0" w:firstColumn="0" w:lastColumn="0" w:oddVBand="0" w:evenVBand="0" w:oddHBand="0" w:evenHBand="0" w:firstRowFirstColumn="0" w:firstRowLastColumn="0" w:lastRowFirstColumn="0" w:lastRowLastColumn="0"/>
+            </w:pPr>
+            <w:r>
+              <w:t>+(\.[^&lt;&gt;()[\]\\.,;:\s@\"]+)*)</w:t>
+            </w:r>
+          </w:p>
+          <w:p>
+            <w:pPr>
+              <w:cnfStyle w:val="000000000000" w:firstRow="0" w:lastRow="0" w:firstColumn="0" w:lastColumn="0" w:oddVBand="0" w:evenVBand="0" w:oddHBand="0" w:evenHBand="0" w:firstRowFirstColumn="0" w:firstRowLastColumn="0" w:lastRowFirstColumn="0" w:lastRowLastColumn="0"/>
+            </w:pPr>
+            <w:r>
+              <w:t>|(\".+\"))@((\[[0-9]{1,3}\.[0-9]{1,3}\.[0-9]{1,3}\.[0-9]{1,3}\])</w:t>
+            </w:r>
+          </w:p>
+          <w:p>
+            <w:pPr>
+              <w:cnfStyle w:val="000000000000" w:firstRow="0" w:lastRow="0" w:firstColumn="0" w:lastColumn="0" w:oddVBand="0" w:evenVBand="0" w:oddHBand="0" w:evenHBand="0" w:firstRowFirstColumn="0" w:firstRowLastColumn="0" w:lastRowFirstColumn="0" w:lastRowLastColumn="0"/>
+            </w:pPr>
+            <w:proofErr w:type="gramStart"/>
+            <w:r>
+              <w:t>|(</w:t>
+            </w:r>
+            <w:proofErr w:type="gramEnd"/>
+            <w:r>
+              <w:t>([a-</w:t>
+            </w:r>
+            <w:proofErr w:type="spellStart"/>
+            <w:r>
+              <w:t>zA</w:t>
+            </w:r>
+            <w:proofErr w:type="spellEnd"/>
+            <w:r>
+              <w:t>-Z\-0-9]+\.)+[a-</w:t>
+            </w:r>
+            <w:proofErr w:type="spellStart"/>
+            <w:r>
+              <w:t>zA</w:t>
+            </w:r>
+            <w:proofErr w:type="spellEnd"/>
+            <w:r>
+              <w:t>-Z]{2,}))$/</w:t>
+            </w:r>
+            <w:proofErr w:type="spellStart"/>
+            <w:r>
+              <w:t>i</w:t>
+            </w:r>
+            <w:proofErr w:type="spellEnd"/>
+            <w:r>
+              <w:t>;</w:t>
+            </w:r>
+          </w:p>
+          <w:p>
+            <w:pPr>
+              <w:pStyle w:val="HTMLPreformatted"/>
+              <w:shd w:val="clear" w:color="auto" w:fill="FFFFFF"/>
+              <w:cnfStyle w:val="000000000000" w:firstRow="0" w:lastRow="0" w:firstColumn="0" w:lastColumn="0" w:oddVBand="0" w:evenVBand="0" w:oddHBand="0" w:evenHBand="0" w:firstRowFirstColumn="0" w:firstRowLastColumn="0" w:lastRowFirstColumn="0" w:lastRowLastColumn="0"/>
+              <w:rPr>
+                <w:rFonts w:ascii="Consolas" w:hAnsi="Consolas" w:cs="Consolas"/>
+                <w:color w:val="000000"/>
+              </w:rPr>
+            </w:pPr>
+            <w:r>
+              <w:rPr>
+                <w:rFonts w:ascii="Consolas" w:hAnsi="Consolas" w:cs="Consolas"/>
+                <w:color w:val="4F76AC"/>
+              </w:rPr>
+              <w:t>if</w:t>
+            </w:r>
+            <w:r>
+              <w:rPr>
+                <w:rFonts w:ascii="Consolas" w:hAnsi="Consolas" w:cs="Consolas"/>
+                <w:color w:val="000000"/>
+              </w:rPr>
+              <w:t xml:space="preserve"> </w:t>
+            </w:r>
+            <w:r>
+              <w:rPr>
+                <w:rFonts w:ascii="Consolas" w:hAnsi="Consolas" w:cs="Consolas"/>
+                <w:color w:val="1E7C70"/>
+              </w:rPr>
+              <w:t>(</w:t>
+            </w:r>
+            <w:proofErr w:type="spellStart"/>
+            <w:r>
+              <w:rPr>
+                <w:rFonts w:ascii="Consolas" w:hAnsi="Consolas" w:cs="Consolas"/>
+                <w:color w:val="000000"/>
+              </w:rPr>
+              <w:t>email.value</w:t>
+            </w:r>
+            <w:proofErr w:type="spellEnd"/>
+            <w:r>
+              <w:rPr>
+                <w:rFonts w:ascii="Consolas" w:hAnsi="Consolas" w:cs="Consolas"/>
+                <w:color w:val="000000"/>
+              </w:rPr>
+              <w:t xml:space="preserve"> </w:t>
+            </w:r>
+            <w:r>
+              <w:rPr>
+                <w:rFonts w:ascii="Consolas" w:hAnsi="Consolas" w:cs="Consolas"/>
+                <w:color w:val="1E7C70"/>
+              </w:rPr>
+              <w:t>===</w:t>
+            </w:r>
+            <w:r>
+              <w:rPr>
+                <w:rFonts w:ascii="Consolas" w:hAnsi="Consolas" w:cs="Consolas"/>
+                <w:color w:val="000000"/>
+              </w:rPr>
+              <w:t xml:space="preserve"> </w:t>
+            </w:r>
+            <w:r>
+              <w:rPr>
+                <w:rFonts w:ascii="Consolas" w:hAnsi="Consolas" w:cs="Consolas"/>
+                <w:color w:val="823125"/>
+              </w:rPr>
+              <w:t>""</w:t>
+            </w:r>
+            <w:r>
+              <w:rPr>
+                <w:rFonts w:ascii="Consolas" w:hAnsi="Consolas" w:cs="Consolas"/>
+                <w:color w:val="1E7C70"/>
+              </w:rPr>
+              <w:t>)</w:t>
+            </w:r>
+            <w:r>
+              <w:rPr>
+                <w:rFonts w:ascii="Consolas" w:hAnsi="Consolas" w:cs="Consolas"/>
+                <w:color w:val="000000"/>
+              </w:rPr>
+              <w:t xml:space="preserve"> </w:t>
+            </w:r>
+            <w:r>
+              <w:rPr>
+                <w:rFonts w:ascii="Consolas" w:hAnsi="Consolas" w:cs="Consolas"/>
+                <w:color w:val="1E7C70"/>
+              </w:rPr>
+              <w:t>{</w:t>
+            </w:r>
+          </w:p>
+          <w:p>
+            <w:pPr>
+              <w:pStyle w:val="HTMLPreformatted"/>
+              <w:shd w:val="clear" w:color="auto" w:fill="FFFFFF"/>
+              <w:cnfStyle w:val="000000000000" w:firstRow="0" w:lastRow="0" w:firstColumn="0" w:lastColumn="0" w:oddVBand="0" w:evenVBand="0" w:oddHBand="0" w:evenHBand="0" w:firstRowFirstColumn="0" w:firstRowLastColumn="0" w:lastRowFirstColumn="0" w:lastRowLastColumn="0"/>
+              <w:rPr>
+                <w:rFonts w:ascii="Consolas" w:hAnsi="Consolas" w:cs="Consolas"/>
+                <w:color w:val="000000"/>
+              </w:rPr>
+            </w:pPr>
+            <w:r>
+              <w:rPr>
+                <w:rFonts w:ascii="Consolas" w:hAnsi="Consolas" w:cs="Consolas"/>
+                <w:color w:val="000000"/>
+              </w:rPr>
+              <w:t xml:space="preserve">                    </w:t>
+            </w:r>
+            <w:proofErr w:type="spellStart"/>
+            <w:r>
+              <w:rPr>
+                <w:rFonts w:ascii="Consolas" w:hAnsi="Consolas" w:cs="Consolas"/>
+                <w:color w:val="000000"/>
+              </w:rPr>
+              <w:t>emailError.style.display</w:t>
+            </w:r>
+            <w:proofErr w:type="spellEnd"/>
+            <w:r>
+              <w:rPr>
+                <w:rFonts w:ascii="Consolas" w:hAnsi="Consolas" w:cs="Consolas"/>
+                <w:color w:val="000000"/>
+              </w:rPr>
+              <w:t xml:space="preserve"> </w:t>
+            </w:r>
+            <w:r>
+              <w:rPr>
+                <w:rFonts w:ascii="Consolas" w:hAnsi="Consolas" w:cs="Consolas"/>
+                <w:color w:val="1E7C70"/>
+              </w:rPr>
+              <w:t>=</w:t>
+            </w:r>
+            <w:r>
+              <w:rPr>
+                <w:rFonts w:ascii="Consolas" w:hAnsi="Consolas" w:cs="Consolas"/>
+                <w:color w:val="000000"/>
+              </w:rPr>
+              <w:t xml:space="preserve"> </w:t>
+            </w:r>
+            <w:r>
+              <w:rPr>
+                <w:rFonts w:ascii="Consolas" w:hAnsi="Consolas" w:cs="Consolas"/>
+                <w:color w:val="823125"/>
+              </w:rPr>
+              <w:t>"inline"</w:t>
+            </w:r>
+            <w:r>
+              <w:rPr>
+                <w:rFonts w:ascii="Consolas" w:hAnsi="Consolas" w:cs="Consolas"/>
+                <w:color w:val="1E7C70"/>
+              </w:rPr>
+              <w:t>;</w:t>
+            </w:r>
+          </w:p>
+          <w:p>
+            <w:pPr>
+              <w:pStyle w:val="HTMLPreformatted"/>
+              <w:shd w:val="clear" w:color="auto" w:fill="FFFFFF"/>
+              <w:cnfStyle w:val="000000000000" w:firstRow="0" w:lastRow="0" w:firstColumn="0" w:lastColumn="0" w:oddVBand="0" w:evenVBand="0" w:oddHBand="0" w:evenHBand="0" w:firstRowFirstColumn="0" w:firstRowLastColumn="0" w:lastRowFirstColumn="0" w:lastRowLastColumn="0"/>
+              <w:rPr>
+                <w:rFonts w:ascii="Consolas" w:hAnsi="Consolas" w:cs="Consolas"/>
+                <w:color w:val="000000"/>
+              </w:rPr>
+            </w:pPr>
+            <w:r>
+              <w:rPr>
+                <w:rFonts w:ascii="Consolas" w:hAnsi="Consolas" w:cs="Consolas"/>
+                <w:color w:val="000000"/>
+              </w:rPr>
+              <w:t xml:space="preserve">                    </w:t>
+            </w:r>
+            <w:r>
+              <w:rPr>
+                <w:rFonts w:ascii="Consolas" w:hAnsi="Consolas" w:cs="Consolas"/>
+                <w:color w:val="4F76AC"/>
+              </w:rPr>
+              <w:t>return</w:t>
+            </w:r>
+            <w:r>
+              <w:rPr>
+                <w:rFonts w:ascii="Consolas" w:hAnsi="Consolas" w:cs="Consolas"/>
+                <w:color w:val="000000"/>
+              </w:rPr>
+              <w:t xml:space="preserve"> </w:t>
+            </w:r>
+            <w:r>
+              <w:rPr>
+                <w:rFonts w:ascii="Consolas" w:hAnsi="Consolas" w:cs="Consolas"/>
+                <w:color w:val="9B5F9B"/>
+              </w:rPr>
+              <w:t>false</w:t>
+            </w:r>
+            <w:r>
+              <w:rPr>
+                <w:rFonts w:ascii="Consolas" w:hAnsi="Consolas" w:cs="Consolas"/>
+                <w:color w:val="1E7C70"/>
+              </w:rPr>
+              <w:t>;</w:t>
+            </w:r>
+          </w:p>
+          <w:p>
+            <w:pPr>
+              <w:pStyle w:val="HTMLPreformatted"/>
+              <w:shd w:val="clear" w:color="auto" w:fill="FFFFFF"/>
+              <w:cnfStyle w:val="000000000000" w:firstRow="0" w:lastRow="0" w:firstColumn="0" w:lastColumn="0" w:oddVBand="0" w:evenVBand="0" w:oddHBand="0" w:evenHBand="0" w:firstRowFirstColumn="0" w:firstRowLastColumn="0" w:lastRowFirstColumn="0" w:lastRowLastColumn="0"/>
+              <w:rPr>
+                <w:rFonts w:ascii="Consolas" w:hAnsi="Consolas" w:cs="Consolas"/>
+                <w:color w:val="000000"/>
+              </w:rPr>
+            </w:pPr>
+            <w:r>
+              <w:rPr>
+                <w:rFonts w:ascii="Consolas" w:hAnsi="Consolas" w:cs="Consolas"/>
+                <w:color w:val="1E7C70"/>
+              </w:rPr>
+              <w:t>}</w:t>
+            </w:r>
+          </w:p>
+          <w:p>
+            <w:pPr>
+              <w:cnfStyle w:val="000000000000" w:firstRow="0" w:lastRow="0" w:firstColumn="0" w:lastColumn="0" w:oddVBand="0" w:evenVBand="0" w:oddHBand="0" w:evenHBand="0" w:firstRowFirstColumn="0" w:firstRowLastColumn="0" w:lastRowFirstColumn="0" w:lastRowLastColumn="0"/>
+            </w:pPr>
           </w:p>
         </w:tc>
         <w:tc>
@@ -1809,10 +4888,7 @@
               <w:cnfStyle w:val="000000000000" w:firstRow="0" w:lastRow="0" w:firstColumn="0" w:lastColumn="0" w:oddVBand="0" w:evenVBand="0" w:oddHBand="0" w:evenHBand="0" w:firstRowFirstColumn="0" w:firstRowLastColumn="0" w:lastRowFirstColumn="0" w:lastRowLastColumn="0"/>
             </w:pPr>
             <w:r>
-              <w:rPr>
-                <w:color w:val="FF0000"/>
-              </w:rPr>
-              <w:t>(Email criteria to be described here later.)</w:t>
+              <w:t>Will return a warning if email is not in the right format or if nothing is entered in the field.</w:t>
             </w:r>
           </w:p>
         </w:tc>
@@ -1848,8 +4924,292 @@
           </w:tcPr>
           <w:p>
             <w:pPr>
+              <w:pStyle w:val="HTMLPreformatted"/>
+              <w:shd w:val="clear" w:color="auto" w:fill="FFFFFF"/>
               <w:cnfStyle w:val="000000100000" w:firstRow="0" w:lastRow="0" w:firstColumn="0" w:lastColumn="0" w:oddVBand="0" w:evenVBand="0" w:oddHBand="1" w:evenHBand="0" w:firstRowFirstColumn="0" w:firstRowLastColumn="0" w:lastRowFirstColumn="0" w:lastRowLastColumn="0"/>
-            </w:pPr>
+              <w:rPr>
+                <w:rFonts w:ascii="Consolas" w:hAnsi="Consolas" w:cs="Consolas"/>
+                <w:color w:val="1E7C70"/>
+              </w:rPr>
+            </w:pPr>
+            <w:proofErr w:type="spellStart"/>
+            <w:proofErr w:type="gramStart"/>
+            <w:r>
+              <w:rPr>
+                <w:rFonts w:ascii="Consolas" w:hAnsi="Consolas" w:cs="Consolas"/>
+                <w:color w:val="4F76AC"/>
+              </w:rPr>
+              <w:t>var</w:t>
+            </w:r>
+            <w:proofErr w:type="spellEnd"/>
+            <w:proofErr w:type="gramEnd"/>
+            <w:r>
+              <w:rPr>
+                <w:rFonts w:ascii="Consolas" w:hAnsi="Consolas" w:cs="Consolas"/>
+                <w:color w:val="000000"/>
+              </w:rPr>
+              <w:t xml:space="preserve"> </w:t>
+            </w:r>
+            <w:proofErr w:type="spellStart"/>
+            <w:r>
+              <w:rPr>
+                <w:rFonts w:ascii="Consolas" w:hAnsi="Consolas" w:cs="Consolas"/>
+                <w:color w:val="000000"/>
+              </w:rPr>
+              <w:t>phoneRegex</w:t>
+            </w:r>
+            <w:proofErr w:type="spellEnd"/>
+            <w:r>
+              <w:rPr>
+                <w:rFonts w:ascii="Consolas" w:hAnsi="Consolas" w:cs="Consolas"/>
+                <w:color w:val="000000"/>
+              </w:rPr>
+              <w:t xml:space="preserve"> </w:t>
+            </w:r>
+            <w:r>
+              <w:rPr>
+                <w:rFonts w:ascii="Consolas" w:hAnsi="Consolas" w:cs="Consolas"/>
+                <w:color w:val="1E7C70"/>
+              </w:rPr>
+              <w:t>=</w:t>
+            </w:r>
+            <w:r>
+              <w:rPr>
+                <w:rFonts w:ascii="Consolas" w:hAnsi="Consolas" w:cs="Consolas"/>
+                <w:color w:val="000000"/>
+              </w:rPr>
+              <w:t xml:space="preserve"> </w:t>
+            </w:r>
+            <w:r>
+              <w:rPr>
+                <w:rFonts w:ascii="Consolas" w:hAnsi="Consolas" w:cs="Consolas"/>
+                <w:color w:val="9B5F9B"/>
+              </w:rPr>
+              <w:t>/\(?([0-9]{3})\)?([ .-]?)([0-9]{3})\2([0-9]{4})/</w:t>
+            </w:r>
+            <w:r>
+              <w:rPr>
+                <w:rFonts w:ascii="Consolas" w:hAnsi="Consolas" w:cs="Consolas"/>
+                <w:color w:val="1E7C70"/>
+              </w:rPr>
+              <w:t>;</w:t>
+            </w:r>
+          </w:p>
+          <w:p>
+            <w:pPr>
+              <w:pStyle w:val="HTMLPreformatted"/>
+              <w:shd w:val="clear" w:color="auto" w:fill="FFFFFF"/>
+              <w:cnfStyle w:val="000000100000" w:firstRow="0" w:lastRow="0" w:firstColumn="0" w:lastColumn="0" w:oddVBand="0" w:evenVBand="0" w:oddHBand="1" w:evenHBand="0" w:firstRowFirstColumn="0" w:firstRowLastColumn="0" w:lastRowFirstColumn="0" w:lastRowLastColumn="0"/>
+              <w:rPr>
+                <w:rFonts w:ascii="Consolas" w:hAnsi="Consolas" w:cs="Consolas"/>
+                <w:color w:val="000000"/>
+              </w:rPr>
+            </w:pPr>
+            <w:r>
+              <w:rPr>
+                <w:rFonts w:ascii="Consolas" w:hAnsi="Consolas" w:cs="Consolas"/>
+                <w:color w:val="4F76AC"/>
+              </w:rPr>
+              <w:t>if</w:t>
+            </w:r>
+            <w:r>
+              <w:rPr>
+                <w:rFonts w:ascii="Consolas" w:hAnsi="Consolas" w:cs="Consolas"/>
+                <w:color w:val="000000"/>
+              </w:rPr>
+              <w:t xml:space="preserve"> </w:t>
+            </w:r>
+            <w:r>
+              <w:rPr>
+                <w:rFonts w:ascii="Consolas" w:hAnsi="Consolas" w:cs="Consolas"/>
+                <w:color w:val="1E7C70"/>
+              </w:rPr>
+              <w:t>(</w:t>
+            </w:r>
+            <w:proofErr w:type="spellStart"/>
+            <w:r>
+              <w:rPr>
+                <w:rFonts w:ascii="Consolas" w:hAnsi="Consolas" w:cs="Consolas"/>
+                <w:color w:val="000000"/>
+              </w:rPr>
+              <w:t>phoneNum.value</w:t>
+            </w:r>
+            <w:proofErr w:type="spellEnd"/>
+            <w:r>
+              <w:rPr>
+                <w:rFonts w:ascii="Consolas" w:hAnsi="Consolas" w:cs="Consolas"/>
+                <w:color w:val="000000"/>
+              </w:rPr>
+              <w:t xml:space="preserve"> </w:t>
+            </w:r>
+            <w:r>
+              <w:rPr>
+                <w:rFonts w:ascii="Consolas" w:hAnsi="Consolas" w:cs="Consolas"/>
+                <w:color w:val="1E7C70"/>
+              </w:rPr>
+              <w:t>===</w:t>
+            </w:r>
+            <w:r>
+              <w:rPr>
+                <w:rFonts w:ascii="Consolas" w:hAnsi="Consolas" w:cs="Consolas"/>
+                <w:color w:val="000000"/>
+              </w:rPr>
+              <w:t xml:space="preserve"> </w:t>
+            </w:r>
+            <w:r>
+              <w:rPr>
+                <w:rFonts w:ascii="Consolas" w:hAnsi="Consolas" w:cs="Consolas"/>
+                <w:color w:val="823125"/>
+              </w:rPr>
+              <w:t>""</w:t>
+            </w:r>
+            <w:r>
+              <w:rPr>
+                <w:rFonts w:ascii="Consolas" w:hAnsi="Consolas" w:cs="Consolas"/>
+                <w:color w:val="1E7C70"/>
+              </w:rPr>
+              <w:t>)</w:t>
+            </w:r>
+            <w:r>
+              <w:rPr>
+                <w:rFonts w:ascii="Consolas" w:hAnsi="Consolas" w:cs="Consolas"/>
+                <w:color w:val="000000"/>
+              </w:rPr>
+              <w:t xml:space="preserve"> </w:t>
+            </w:r>
+            <w:r>
+              <w:rPr>
+                <w:rFonts w:ascii="Consolas" w:hAnsi="Consolas" w:cs="Consolas"/>
+                <w:color w:val="1E7C70"/>
+              </w:rPr>
+              <w:t>{</w:t>
+            </w:r>
+          </w:p>
+          <w:p>
+            <w:pPr>
+              <w:pStyle w:val="HTMLPreformatted"/>
+              <w:shd w:val="clear" w:color="auto" w:fill="FFFFFF"/>
+              <w:cnfStyle w:val="000000100000" w:firstRow="0" w:lastRow="0" w:firstColumn="0" w:lastColumn="0" w:oddVBand="0" w:evenVBand="0" w:oddHBand="1" w:evenHBand="0" w:firstRowFirstColumn="0" w:firstRowLastColumn="0" w:lastRowFirstColumn="0" w:lastRowLastColumn="0"/>
+              <w:rPr>
+                <w:rFonts w:ascii="Consolas" w:hAnsi="Consolas" w:cs="Consolas"/>
+                <w:color w:val="000000"/>
+              </w:rPr>
+            </w:pPr>
+            <w:r>
+              <w:rPr>
+                <w:rFonts w:ascii="Consolas" w:hAnsi="Consolas" w:cs="Consolas"/>
+                <w:color w:val="000000"/>
+              </w:rPr>
+              <w:t xml:space="preserve">                    </w:t>
+            </w:r>
+            <w:proofErr w:type="spellStart"/>
+            <w:r>
+              <w:rPr>
+                <w:rFonts w:ascii="Consolas" w:hAnsi="Consolas" w:cs="Consolas"/>
+                <w:color w:val="000000"/>
+              </w:rPr>
+              <w:t>phoneError.style.display</w:t>
+            </w:r>
+            <w:proofErr w:type="spellEnd"/>
+            <w:r>
+              <w:rPr>
+                <w:rFonts w:ascii="Consolas" w:hAnsi="Consolas" w:cs="Consolas"/>
+                <w:color w:val="000000"/>
+              </w:rPr>
+              <w:t xml:space="preserve"> </w:t>
+            </w:r>
+            <w:r>
+              <w:rPr>
+                <w:rFonts w:ascii="Consolas" w:hAnsi="Consolas" w:cs="Consolas"/>
+                <w:color w:val="1E7C70"/>
+              </w:rPr>
+              <w:t>=</w:t>
+            </w:r>
+            <w:r>
+              <w:rPr>
+                <w:rFonts w:ascii="Consolas" w:hAnsi="Consolas" w:cs="Consolas"/>
+                <w:color w:val="000000"/>
+              </w:rPr>
+              <w:t xml:space="preserve"> </w:t>
+            </w:r>
+            <w:r>
+              <w:rPr>
+                <w:rFonts w:ascii="Consolas" w:hAnsi="Consolas" w:cs="Consolas"/>
+                <w:color w:val="823125"/>
+              </w:rPr>
+              <w:t>"inline"</w:t>
+            </w:r>
+            <w:r>
+              <w:rPr>
+                <w:rFonts w:ascii="Consolas" w:hAnsi="Consolas" w:cs="Consolas"/>
+                <w:color w:val="1E7C70"/>
+              </w:rPr>
+              <w:t>;</w:t>
+            </w:r>
+          </w:p>
+          <w:p>
+            <w:pPr>
+              <w:pStyle w:val="HTMLPreformatted"/>
+              <w:shd w:val="clear" w:color="auto" w:fill="FFFFFF"/>
+              <w:cnfStyle w:val="000000100000" w:firstRow="0" w:lastRow="0" w:firstColumn="0" w:lastColumn="0" w:oddVBand="0" w:evenVBand="0" w:oddHBand="1" w:evenHBand="0" w:firstRowFirstColumn="0" w:firstRowLastColumn="0" w:lastRowFirstColumn="0" w:lastRowLastColumn="0"/>
+              <w:rPr>
+                <w:rFonts w:ascii="Consolas" w:hAnsi="Consolas" w:cs="Consolas"/>
+                <w:color w:val="000000"/>
+              </w:rPr>
+            </w:pPr>
+            <w:r>
+              <w:rPr>
+                <w:rFonts w:ascii="Consolas" w:hAnsi="Consolas" w:cs="Consolas"/>
+                <w:color w:val="000000"/>
+              </w:rPr>
+              <w:t xml:space="preserve">                    </w:t>
+            </w:r>
+            <w:r>
+              <w:rPr>
+                <w:rFonts w:ascii="Consolas" w:hAnsi="Consolas" w:cs="Consolas"/>
+                <w:color w:val="4F76AC"/>
+              </w:rPr>
+              <w:t>return</w:t>
+            </w:r>
+            <w:r>
+              <w:rPr>
+                <w:rFonts w:ascii="Consolas" w:hAnsi="Consolas" w:cs="Consolas"/>
+                <w:color w:val="000000"/>
+              </w:rPr>
+              <w:t xml:space="preserve"> </w:t>
+            </w:r>
+            <w:r>
+              <w:rPr>
+                <w:rFonts w:ascii="Consolas" w:hAnsi="Consolas" w:cs="Consolas"/>
+                <w:color w:val="9B5F9B"/>
+              </w:rPr>
+              <w:t>false</w:t>
+            </w:r>
+            <w:r>
+              <w:rPr>
+                <w:rFonts w:ascii="Consolas" w:hAnsi="Consolas" w:cs="Consolas"/>
+                <w:color w:val="1E7C70"/>
+              </w:rPr>
+              <w:t>;</w:t>
+            </w:r>
+          </w:p>
+          <w:p>
+            <w:pPr>
+              <w:pStyle w:val="HTMLPreformatted"/>
+              <w:shd w:val="clear" w:color="auto" w:fill="FFFFFF"/>
+              <w:cnfStyle w:val="000000100000" w:firstRow="0" w:lastRow="0" w:firstColumn="0" w:lastColumn="0" w:oddVBand="0" w:evenVBand="0" w:oddHBand="1" w:evenHBand="0" w:firstRowFirstColumn="0" w:firstRowLastColumn="0" w:lastRowFirstColumn="0" w:lastRowLastColumn="0"/>
+              <w:rPr>
+                <w:rFonts w:ascii="Consolas" w:hAnsi="Consolas" w:cs="Consolas"/>
+                <w:color w:val="000000"/>
+              </w:rPr>
+            </w:pPr>
+            <w:r>
+              <w:rPr>
+                <w:rFonts w:ascii="Consolas" w:hAnsi="Consolas" w:cs="Consolas"/>
+                <w:color w:val="1E7C70"/>
+              </w:rPr>
+              <w:t>}</w:t>
+            </w:r>
           </w:p>
         </w:tc>
         <w:tc>
@@ -1862,6 +5222,24 @@
             </w:pPr>
             <w:r>
               <w:t>Checks for a phone number in a ###-###-#### format.</w:t>
+            </w:r>
+            <w:r>
+              <w:t xml:space="preserve"> </w:t>
+            </w:r>
+            <w:r>
+              <w:t>Will return a warning if nothin</w:t>
+            </w:r>
+            <w:r>
+              <w:t>g has been entered in the field</w:t>
+            </w:r>
+            <w:r>
+              <w:t xml:space="preserve">, or </w:t>
+            </w:r>
+            <w:r>
+              <w:t>number</w:t>
+            </w:r>
+            <w:r>
+              <w:t xml:space="preserve"> is not in correct format.</w:t>
             </w:r>
           </w:p>
         </w:tc>
@@ -1894,8 +5272,212 @@
           </w:tcPr>
           <w:p>
             <w:pPr>
+              <w:pStyle w:val="HTMLPreformatted"/>
+              <w:shd w:val="clear" w:color="auto" w:fill="FFFFFF"/>
               <w:cnfStyle w:val="000000000000" w:firstRow="0" w:lastRow="0" w:firstColumn="0" w:lastColumn="0" w:oddVBand="0" w:evenVBand="0" w:oddHBand="0" w:evenHBand="0" w:firstRowFirstColumn="0" w:firstRowLastColumn="0" w:lastRowFirstColumn="0" w:lastRowLastColumn="0"/>
-            </w:pPr>
+              <w:rPr>
+                <w:rFonts w:ascii="Consolas" w:hAnsi="Consolas" w:cs="Consolas"/>
+                <w:color w:val="000000"/>
+              </w:rPr>
+            </w:pPr>
+            <w:r>
+              <w:rPr>
+                <w:rFonts w:ascii="Consolas" w:hAnsi="Consolas" w:cs="Consolas"/>
+                <w:color w:val="4F76AC"/>
+              </w:rPr>
+              <w:t>if</w:t>
+            </w:r>
+            <w:r>
+              <w:rPr>
+                <w:rFonts w:ascii="Consolas" w:hAnsi="Consolas" w:cs="Consolas"/>
+                <w:color w:val="000000"/>
+              </w:rPr>
+              <w:t xml:space="preserve"> </w:t>
+            </w:r>
+            <w:r>
+              <w:rPr>
+                <w:rFonts w:ascii="Consolas" w:hAnsi="Consolas" w:cs="Consolas"/>
+                <w:color w:val="1E7C70"/>
+              </w:rPr>
+              <w:t>(</w:t>
+            </w:r>
+            <w:proofErr w:type="spellStart"/>
+            <w:r>
+              <w:rPr>
+                <w:rFonts w:ascii="Consolas" w:hAnsi="Consolas" w:cs="Consolas"/>
+                <w:color w:val="000000"/>
+              </w:rPr>
+              <w:t>payment.value</w:t>
+            </w:r>
+            <w:proofErr w:type="spellEnd"/>
+            <w:r>
+              <w:rPr>
+                <w:rFonts w:ascii="Consolas" w:hAnsi="Consolas" w:cs="Consolas"/>
+                <w:color w:val="000000"/>
+              </w:rPr>
+              <w:t xml:space="preserve"> </w:t>
+            </w:r>
+            <w:r>
+              <w:rPr>
+                <w:rFonts w:ascii="Consolas" w:hAnsi="Consolas" w:cs="Consolas"/>
+                <w:color w:val="1E7C70"/>
+              </w:rPr>
+              <w:t>==</w:t>
+            </w:r>
+            <w:r>
+              <w:rPr>
+                <w:rFonts w:ascii="Consolas" w:hAnsi="Consolas" w:cs="Consolas"/>
+                <w:color w:val="000000"/>
+              </w:rPr>
+              <w:t xml:space="preserve"> </w:t>
+            </w:r>
+            <w:r>
+              <w:rPr>
+                <w:rFonts w:ascii="Consolas" w:hAnsi="Consolas" w:cs="Consolas"/>
+                <w:color w:val="823125"/>
+              </w:rPr>
+              <w:t>""</w:t>
+            </w:r>
+            <w:r>
+              <w:rPr>
+                <w:rFonts w:ascii="Consolas" w:hAnsi="Consolas" w:cs="Consolas"/>
+                <w:color w:val="1E7C70"/>
+              </w:rPr>
+              <w:t>)</w:t>
+            </w:r>
+            <w:r>
+              <w:rPr>
+                <w:rFonts w:ascii="Consolas" w:hAnsi="Consolas" w:cs="Consolas"/>
+                <w:color w:val="000000"/>
+              </w:rPr>
+              <w:t xml:space="preserve"> </w:t>
+            </w:r>
+            <w:r>
+              <w:rPr>
+                <w:rFonts w:ascii="Consolas" w:hAnsi="Consolas" w:cs="Consolas"/>
+                <w:color w:val="1E7C70"/>
+              </w:rPr>
+              <w:t>{</w:t>
+            </w:r>
+          </w:p>
+          <w:p>
+            <w:pPr>
+              <w:pStyle w:val="HTMLPreformatted"/>
+              <w:shd w:val="clear" w:color="auto" w:fill="FFFFFF"/>
+              <w:cnfStyle w:val="000000000000" w:firstRow="0" w:lastRow="0" w:firstColumn="0" w:lastColumn="0" w:oddVBand="0" w:evenVBand="0" w:oddHBand="0" w:evenHBand="0" w:firstRowFirstColumn="0" w:firstRowLastColumn="0" w:lastRowFirstColumn="0" w:lastRowLastColumn="0"/>
+              <w:rPr>
+                <w:rFonts w:ascii="Consolas" w:hAnsi="Consolas" w:cs="Consolas"/>
+                <w:color w:val="000000"/>
+              </w:rPr>
+            </w:pPr>
+            <w:r>
+              <w:rPr>
+                <w:rFonts w:ascii="Consolas" w:hAnsi="Consolas" w:cs="Consolas"/>
+                <w:color w:val="000000"/>
+              </w:rPr>
+              <w:t xml:space="preserve">                    </w:t>
+            </w:r>
+            <w:proofErr w:type="spellStart"/>
+            <w:r>
+              <w:rPr>
+                <w:rFonts w:ascii="Consolas" w:hAnsi="Consolas" w:cs="Consolas"/>
+                <w:color w:val="000000"/>
+              </w:rPr>
+              <w:t>paymentError.style.display</w:t>
+            </w:r>
+            <w:proofErr w:type="spellEnd"/>
+            <w:r>
+              <w:rPr>
+                <w:rFonts w:ascii="Consolas" w:hAnsi="Consolas" w:cs="Consolas"/>
+                <w:color w:val="000000"/>
+              </w:rPr>
+              <w:t xml:space="preserve"> </w:t>
+            </w:r>
+            <w:r>
+              <w:rPr>
+                <w:rFonts w:ascii="Consolas" w:hAnsi="Consolas" w:cs="Consolas"/>
+                <w:color w:val="1E7C70"/>
+              </w:rPr>
+              <w:t>=</w:t>
+            </w:r>
+            <w:r>
+              <w:rPr>
+                <w:rFonts w:ascii="Consolas" w:hAnsi="Consolas" w:cs="Consolas"/>
+                <w:color w:val="000000"/>
+              </w:rPr>
+              <w:t xml:space="preserve"> </w:t>
+            </w:r>
+            <w:r>
+              <w:rPr>
+                <w:rFonts w:ascii="Consolas" w:hAnsi="Consolas" w:cs="Consolas"/>
+                <w:color w:val="823125"/>
+              </w:rPr>
+              <w:t>"inline"</w:t>
+            </w:r>
+            <w:r>
+              <w:rPr>
+                <w:rFonts w:ascii="Consolas" w:hAnsi="Consolas" w:cs="Consolas"/>
+                <w:color w:val="1E7C70"/>
+              </w:rPr>
+              <w:t>;</w:t>
+            </w:r>
+          </w:p>
+          <w:p>
+            <w:pPr>
+              <w:pStyle w:val="HTMLPreformatted"/>
+              <w:shd w:val="clear" w:color="auto" w:fill="FFFFFF"/>
+              <w:cnfStyle w:val="000000000000" w:firstRow="0" w:lastRow="0" w:firstColumn="0" w:lastColumn="0" w:oddVBand="0" w:evenVBand="0" w:oddHBand="0" w:evenHBand="0" w:firstRowFirstColumn="0" w:firstRowLastColumn="0" w:lastRowFirstColumn="0" w:lastRowLastColumn="0"/>
+              <w:rPr>
+                <w:rFonts w:ascii="Consolas" w:hAnsi="Consolas" w:cs="Consolas"/>
+                <w:color w:val="000000"/>
+              </w:rPr>
+            </w:pPr>
+            <w:r>
+              <w:rPr>
+                <w:rFonts w:ascii="Consolas" w:hAnsi="Consolas" w:cs="Consolas"/>
+                <w:color w:val="4F76AC"/>
+              </w:rPr>
+              <w:t>return</w:t>
+            </w:r>
+            <w:r>
+              <w:rPr>
+                <w:rFonts w:ascii="Consolas" w:hAnsi="Consolas" w:cs="Consolas"/>
+                <w:color w:val="000000"/>
+              </w:rPr>
+              <w:t xml:space="preserve"> </w:t>
+            </w:r>
+            <w:r>
+              <w:rPr>
+                <w:rFonts w:ascii="Consolas" w:hAnsi="Consolas" w:cs="Consolas"/>
+                <w:color w:val="9B5F9B"/>
+              </w:rPr>
+              <w:t>false</w:t>
+            </w:r>
+            <w:r>
+              <w:rPr>
+                <w:rFonts w:ascii="Consolas" w:hAnsi="Consolas" w:cs="Consolas"/>
+                <w:color w:val="1E7C70"/>
+              </w:rPr>
+              <w:t>;</w:t>
+            </w:r>
+          </w:p>
+          <w:p>
+            <w:pPr>
+              <w:pStyle w:val="HTMLPreformatted"/>
+              <w:shd w:val="clear" w:color="auto" w:fill="FFFFFF"/>
+              <w:cnfStyle w:val="000000000000" w:firstRow="0" w:lastRow="0" w:firstColumn="0" w:lastColumn="0" w:oddVBand="0" w:evenVBand="0" w:oddHBand="0" w:evenHBand="0" w:firstRowFirstColumn="0" w:firstRowLastColumn="0" w:lastRowFirstColumn="0" w:lastRowLastColumn="0"/>
+              <w:rPr>
+                <w:rFonts w:ascii="Consolas" w:hAnsi="Consolas" w:cs="Consolas"/>
+                <w:color w:val="000000"/>
+              </w:rPr>
+            </w:pPr>
+            <w:r>
+              <w:rPr>
+                <w:rFonts w:ascii="Consolas" w:hAnsi="Consolas" w:cs="Consolas"/>
+                <w:color w:val="1E7C70"/>
+              </w:rPr>
+              <w:t>}</w:t>
+            </w:r>
           </w:p>
         </w:tc>
         <w:tc>
@@ -1908,6 +5490,14 @@
             </w:pPr>
             <w:r>
               <w:t>Checks if user has selected one of the payment types.</w:t>
+            </w:r>
+            <w:r>
+              <w:t xml:space="preserve"> Will return a warning if no type </w:t>
+            </w:r>
+            <w:bookmarkStart w:id="0" w:name="_GoBack"/>
+            <w:bookmarkEnd w:id="0"/>
+            <w:r>
+              <w:t>has been selected.</w:t>
             </w:r>
           </w:p>
         </w:tc>
@@ -2427,6 +6017,52 @@
       </w:tcPr>
     </w:tblStylePr>
   </w:style>
+  <w:style w:type="paragraph" w:styleId="HTMLPreformatted">
+    <w:name w:val="HTML Preformatted"/>
+    <w:basedOn w:val="Normal"/>
+    <w:link w:val="HTMLPreformattedChar"/>
+    <w:uiPriority w:val="99"/>
+    <w:unhideWhenUsed/>
+    <w:rsid w:val="00BC6A6A"/>
+    <w:pPr>
+      <w:tabs>
+        <w:tab w:val="left" w:pos="916"/>
+        <w:tab w:val="left" w:pos="1832"/>
+        <w:tab w:val="left" w:pos="2748"/>
+        <w:tab w:val="left" w:pos="3664"/>
+        <w:tab w:val="left" w:pos="4580"/>
+        <w:tab w:val="left" w:pos="5496"/>
+        <w:tab w:val="left" w:pos="6412"/>
+        <w:tab w:val="left" w:pos="7328"/>
+        <w:tab w:val="left" w:pos="8244"/>
+        <w:tab w:val="left" w:pos="9160"/>
+        <w:tab w:val="left" w:pos="10076"/>
+        <w:tab w:val="left" w:pos="10992"/>
+        <w:tab w:val="left" w:pos="11908"/>
+        <w:tab w:val="left" w:pos="12824"/>
+        <w:tab w:val="left" w:pos="13740"/>
+        <w:tab w:val="left" w:pos="14656"/>
+      </w:tabs>
+      <w:spacing w:after="0" w:line="240" w:lineRule="auto"/>
+    </w:pPr>
+    <w:rPr>
+      <w:rFonts w:ascii="Courier New" w:eastAsia="Times New Roman" w:hAnsi="Courier New" w:cs="Courier New"/>
+      <w:sz w:val="20"/>
+      <w:szCs w:val="20"/>
+    </w:rPr>
+  </w:style>
+  <w:style w:type="character" w:customStyle="1" w:styleId="HTMLPreformattedChar">
+    <w:name w:val="HTML Preformatted Char"/>
+    <w:basedOn w:val="DefaultParagraphFont"/>
+    <w:link w:val="HTMLPreformatted"/>
+    <w:uiPriority w:val="99"/>
+    <w:rsid w:val="00BC6A6A"/>
+    <w:rPr>
+      <w:rFonts w:ascii="Courier New" w:eastAsia="Times New Roman" w:hAnsi="Courier New" w:cs="Courier New"/>
+      <w:sz w:val="20"/>
+      <w:szCs w:val="20"/>
+    </w:rPr>
+  </w:style>
 </w:styles>
 </file>
 

</xml_diff>